<commit_message>
Primer commit anho actualizacion 2021 PEDEM
</commit_message>
<xml_diff>
--- a/Progresos/Patrones de entrada encontrados de Futuros-Tradestation.docx
+++ b/Progresos/Patrones de entrada encontrados de Futuros-Tradestation.docx
@@ -1380,25 +1380,7 @@
           <w:szCs w:val="24"/>
         </w:rPr>
         <w:lastRenderedPageBreak/>
-        <w:t>3</w:t>
-      </w:r>
-      <w:r>
-        <w:rPr>
-          <w:rFonts w:ascii="Arial" w:hAnsi="Arial" w:cs="Arial"/>
-          <w:b/>
-          <w:sz w:val="24"/>
-          <w:szCs w:val="24"/>
-        </w:rPr>
-        <w:t xml:space="preserve"> </w:t>
-      </w:r>
-      <w:r>
-        <w:rPr>
-          <w:rFonts w:ascii="Arial" w:hAnsi="Arial" w:cs="Arial"/>
-          <w:b/>
-          <w:sz w:val="24"/>
-          <w:szCs w:val="24"/>
-        </w:rPr>
-        <w:t>Boxes anticipando reversión de tendencia</w:t>
+        <w:t>3 Boxes anticipando reversión de tendencia</w:t>
       </w:r>
     </w:p>
     <w:p>
@@ -1763,6 +1745,23 @@
     </w:p>
     <w:p>
       <w:pPr>
+        <w:rPr>
+          <w:rFonts w:ascii="Arial" w:hAnsi="Arial" w:cs="Arial"/>
+          <w:sz w:val="24"/>
+          <w:szCs w:val="24"/>
+        </w:rPr>
+      </w:pPr>
+      <w:r>
+        <w:rPr>
+          <w:rFonts w:ascii="Arial" w:hAnsi="Arial" w:cs="Arial"/>
+          <w:sz w:val="24"/>
+          <w:szCs w:val="24"/>
+        </w:rPr>
+        <w:br w:type="page"/>
+      </w:r>
+    </w:p>
+    <w:p>
+      <w:pPr>
         <w:tabs>
           <w:tab w:val="left" w:pos="3690"/>
         </w:tabs>
@@ -1772,6 +1771,2402 @@
           <w:szCs w:val="24"/>
         </w:rPr>
       </w:pPr>
+      <w:proofErr w:type="spellStart"/>
+      <w:r>
+        <w:rPr>
+          <w:rFonts w:ascii="Arial" w:hAnsi="Arial" w:cs="Arial"/>
+          <w:sz w:val="24"/>
+          <w:szCs w:val="24"/>
+        </w:rPr>
+        <w:lastRenderedPageBreak/>
+        <w:t>Ffasfasf</w:t>
+      </w:r>
+      <w:proofErr w:type="spellEnd"/>
+    </w:p>
+    <w:p>
+      <w:pPr>
+        <w:tabs>
+          <w:tab w:val="left" w:pos="3690"/>
+        </w:tabs>
+        <w:rPr>
+          <w:rFonts w:ascii="Arial" w:hAnsi="Arial" w:cs="Arial"/>
+          <w:sz w:val="24"/>
+          <w:szCs w:val="24"/>
+        </w:rPr>
+      </w:pPr>
+    </w:p>
+    <w:p>
+      <w:pPr>
+        <w:tabs>
+          <w:tab w:val="left" w:pos="3690"/>
+        </w:tabs>
+        <w:rPr>
+          <w:rFonts w:ascii="Arial" w:hAnsi="Arial" w:cs="Arial"/>
+          <w:sz w:val="24"/>
+          <w:szCs w:val="24"/>
+        </w:rPr>
+      </w:pPr>
+      <w:r>
+        <w:rPr>
+          <w:rFonts w:ascii="Arial" w:hAnsi="Arial" w:cs="Arial"/>
+          <w:sz w:val="24"/>
+          <w:szCs w:val="24"/>
+        </w:rPr>
+        <w:t>Hice muy buena entrada cuando estaba en señal de sobreventa en el RUT, estaba</w:t>
+      </w:r>
+    </w:p>
+    <w:p>
+      <w:pPr>
+        <w:tabs>
+          <w:tab w:val="left" w:pos="3690"/>
+        </w:tabs>
+        <w:rPr>
+          <w:rFonts w:ascii="Arial" w:hAnsi="Arial" w:cs="Arial"/>
+          <w:sz w:val="24"/>
+          <w:szCs w:val="24"/>
+        </w:rPr>
+      </w:pPr>
+      <w:r>
+        <w:rPr>
+          <w:rFonts w:ascii="Arial" w:hAnsi="Arial" w:cs="Arial"/>
+          <w:sz w:val="24"/>
+          <w:szCs w:val="24"/>
+        </w:rPr>
+        <w:t xml:space="preserve">En un box de 60 el M2K15 y quería cruzar más arriba. Coincidió que era justo cuando un ladrillo renco estaba justo por encima del precio injusto superior. </w:t>
+      </w:r>
+    </w:p>
+    <w:p>
+      <w:pPr>
+        <w:tabs>
+          <w:tab w:val="left" w:pos="3690"/>
+        </w:tabs>
+        <w:rPr>
+          <w:rFonts w:ascii="Arial" w:hAnsi="Arial" w:cs="Arial"/>
+          <w:sz w:val="24"/>
+          <w:szCs w:val="24"/>
+        </w:rPr>
+      </w:pPr>
+      <w:r>
+        <w:rPr>
+          <w:rFonts w:ascii="Arial" w:hAnsi="Arial" w:cs="Arial"/>
+          <w:sz w:val="24"/>
+          <w:szCs w:val="24"/>
+        </w:rPr>
+        <w:t xml:space="preserve">En la figura se ve como </w:t>
+      </w:r>
+      <w:proofErr w:type="spellStart"/>
+      <w:r>
+        <w:rPr>
+          <w:rFonts w:ascii="Arial" w:hAnsi="Arial" w:cs="Arial"/>
+          <w:sz w:val="24"/>
+          <w:szCs w:val="24"/>
+        </w:rPr>
+        <w:t>Market</w:t>
+      </w:r>
+      <w:proofErr w:type="spellEnd"/>
+      <w:r>
+        <w:rPr>
+          <w:rFonts w:ascii="Arial" w:hAnsi="Arial" w:cs="Arial"/>
+          <w:sz w:val="24"/>
+          <w:szCs w:val="24"/>
+        </w:rPr>
+        <w:t xml:space="preserve">. </w:t>
+      </w:r>
+    </w:p>
+    <w:p>
+      <w:pPr>
+        <w:tabs>
+          <w:tab w:val="left" w:pos="3690"/>
+        </w:tabs>
+        <w:rPr>
+          <w:rFonts w:ascii="Arial" w:hAnsi="Arial" w:cs="Arial"/>
+          <w:sz w:val="24"/>
+          <w:szCs w:val="24"/>
+        </w:rPr>
+      </w:pPr>
+      <w:r>
+        <w:rPr>
+          <w:noProof/>
+          <w:lang w:eastAsia="es-AR"/>
+        </w:rPr>
+        <w:drawing>
+          <wp:anchor distT="0" distB="0" distL="114300" distR="114300" simplePos="0" relativeHeight="251676672" behindDoc="0" locked="0" layoutInCell="1" allowOverlap="1" wp14:anchorId="0EED5717" wp14:editId="4232D7AF">
+            <wp:simplePos x="0" y="0"/>
+            <wp:positionH relativeFrom="column">
+              <wp:posOffset>1162050</wp:posOffset>
+            </wp:positionH>
+            <wp:positionV relativeFrom="paragraph">
+              <wp:posOffset>2499360</wp:posOffset>
+            </wp:positionV>
+            <wp:extent cx="2695575" cy="2594610"/>
+            <wp:effectExtent l="0" t="0" r="9525" b="0"/>
+            <wp:wrapSquare wrapText="bothSides"/>
+            <wp:docPr id="15" name="Imagen 15"/>
+            <wp:cNvGraphicFramePr>
+              <a:graphicFrameLocks xmlns:a="http://schemas.openxmlformats.org/drawingml/2006/main" noChangeAspect="1"/>
+            </wp:cNvGraphicFramePr>
+            <a:graphic xmlns:a="http://schemas.openxmlformats.org/drawingml/2006/main">
+              <a:graphicData uri="http://schemas.openxmlformats.org/drawingml/2006/picture">
+                <pic:pic xmlns:pic="http://schemas.openxmlformats.org/drawingml/2006/picture">
+                  <pic:nvPicPr>
+                    <pic:cNvPr id="0" name=""/>
+                    <pic:cNvPicPr/>
+                  </pic:nvPicPr>
+                  <pic:blipFill>
+                    <a:blip r:embed="rId14">
+                      <a:extLst>
+                        <a:ext uri="{28A0092B-C50C-407E-A947-70E740481C1C}">
+                          <a14:useLocalDpi xmlns:a14="http://schemas.microsoft.com/office/drawing/2010/main" val="0"/>
+                        </a:ext>
+                      </a:extLst>
+                    </a:blip>
+                    <a:stretch>
+                      <a:fillRect/>
+                    </a:stretch>
+                  </pic:blipFill>
+                  <pic:spPr>
+                    <a:xfrm>
+                      <a:off x="0" y="0"/>
+                      <a:ext cx="2695575" cy="2594610"/>
+                    </a:xfrm>
+                    <a:prstGeom prst="rect">
+                      <a:avLst/>
+                    </a:prstGeom>
+                  </pic:spPr>
+                </pic:pic>
+              </a:graphicData>
+            </a:graphic>
+            <wp14:sizeRelH relativeFrom="page">
+              <wp14:pctWidth>0</wp14:pctWidth>
+            </wp14:sizeRelH>
+            <wp14:sizeRelV relativeFrom="page">
+              <wp14:pctHeight>0</wp14:pctHeight>
+            </wp14:sizeRelV>
+          </wp:anchor>
+        </w:drawing>
+      </w:r>
+    </w:p>
+    <w:p>
+      <w:pPr>
+        <w:tabs>
+          <w:tab w:val="left" w:pos="3690"/>
+        </w:tabs>
+        <w:rPr>
+          <w:rFonts w:ascii="Arial" w:hAnsi="Arial" w:cs="Arial"/>
+          <w:sz w:val="24"/>
+          <w:szCs w:val="24"/>
+        </w:rPr>
+      </w:pPr>
+      <w:r>
+        <w:rPr>
+          <w:noProof/>
+          <w:lang w:eastAsia="es-AR"/>
+        </w:rPr>
+        <w:drawing>
+          <wp:anchor distT="0" distB="0" distL="114300" distR="114300" simplePos="0" relativeHeight="251677696" behindDoc="0" locked="0" layoutInCell="1" allowOverlap="1" wp14:anchorId="2D7F8BFB" wp14:editId="1129E2C5">
+            <wp:simplePos x="0" y="0"/>
+            <wp:positionH relativeFrom="column">
+              <wp:posOffset>0</wp:posOffset>
+            </wp:positionH>
+            <wp:positionV relativeFrom="paragraph">
+              <wp:posOffset>-1270</wp:posOffset>
+            </wp:positionV>
+            <wp:extent cx="5731510" cy="1932305"/>
+            <wp:effectExtent l="0" t="0" r="2540" b="0"/>
+            <wp:wrapSquare wrapText="bothSides"/>
+            <wp:docPr id="12" name="Imagen 12"/>
+            <wp:cNvGraphicFramePr>
+              <a:graphicFrameLocks xmlns:a="http://schemas.openxmlformats.org/drawingml/2006/main" noChangeAspect="1"/>
+            </wp:cNvGraphicFramePr>
+            <a:graphic xmlns:a="http://schemas.openxmlformats.org/drawingml/2006/main">
+              <a:graphicData uri="http://schemas.openxmlformats.org/drawingml/2006/picture">
+                <pic:pic xmlns:pic="http://schemas.openxmlformats.org/drawingml/2006/picture">
+                  <pic:nvPicPr>
+                    <pic:cNvPr id="0" name=""/>
+                    <pic:cNvPicPr/>
+                  </pic:nvPicPr>
+                  <pic:blipFill>
+                    <a:blip r:embed="rId15">
+                      <a:extLst>
+                        <a:ext uri="{28A0092B-C50C-407E-A947-70E740481C1C}">
+                          <a14:useLocalDpi xmlns:a14="http://schemas.microsoft.com/office/drawing/2010/main" val="0"/>
+                        </a:ext>
+                      </a:extLst>
+                    </a:blip>
+                    <a:stretch>
+                      <a:fillRect/>
+                    </a:stretch>
+                  </pic:blipFill>
+                  <pic:spPr>
+                    <a:xfrm>
+                      <a:off x="0" y="0"/>
+                      <a:ext cx="5731510" cy="1932305"/>
+                    </a:xfrm>
+                    <a:prstGeom prst="rect">
+                      <a:avLst/>
+                    </a:prstGeom>
+                  </pic:spPr>
+                </pic:pic>
+              </a:graphicData>
+            </a:graphic>
+            <wp14:sizeRelH relativeFrom="page">
+              <wp14:pctWidth>0</wp14:pctWidth>
+            </wp14:sizeRelH>
+            <wp14:sizeRelV relativeFrom="page">
+              <wp14:pctHeight>0</wp14:pctHeight>
+            </wp14:sizeRelV>
+          </wp:anchor>
+        </w:drawing>
+      </w:r>
+    </w:p>
+    <w:p>
+      <w:pPr>
+        <w:rPr>
+          <w:rFonts w:ascii="Arial" w:hAnsi="Arial" w:cs="Arial"/>
+          <w:sz w:val="24"/>
+          <w:szCs w:val="24"/>
+        </w:rPr>
+      </w:pPr>
+    </w:p>
+    <w:p>
+      <w:pPr>
+        <w:tabs>
+          <w:tab w:val="left" w:pos="1320"/>
+        </w:tabs>
+        <w:rPr>
+          <w:rFonts w:ascii="Arial" w:hAnsi="Arial" w:cs="Arial"/>
+          <w:sz w:val="24"/>
+          <w:szCs w:val="24"/>
+        </w:rPr>
+      </w:pPr>
+      <w:r>
+        <w:rPr>
+          <w:rFonts w:ascii="Arial" w:hAnsi="Arial" w:cs="Arial"/>
+          <w:sz w:val="24"/>
+          <w:szCs w:val="24"/>
+        </w:rPr>
+        <w:tab/>
+      </w:r>
+    </w:p>
+    <w:p>
+      <w:pPr>
+        <w:rPr>
+          <w:rFonts w:ascii="Arial" w:hAnsi="Arial" w:cs="Arial"/>
+          <w:sz w:val="24"/>
+          <w:szCs w:val="24"/>
+        </w:rPr>
+      </w:pPr>
+    </w:p>
+    <w:p>
+      <w:pPr>
+        <w:rPr>
+          <w:rFonts w:ascii="Arial" w:hAnsi="Arial" w:cs="Arial"/>
+          <w:sz w:val="24"/>
+          <w:szCs w:val="24"/>
+        </w:rPr>
+      </w:pPr>
+    </w:p>
+    <w:p>
+      <w:pPr>
+        <w:rPr>
+          <w:rFonts w:ascii="Arial" w:hAnsi="Arial" w:cs="Arial"/>
+          <w:sz w:val="24"/>
+          <w:szCs w:val="24"/>
+        </w:rPr>
+      </w:pPr>
+    </w:p>
+    <w:p>
+      <w:pPr>
+        <w:rPr>
+          <w:rFonts w:ascii="Arial" w:hAnsi="Arial" w:cs="Arial"/>
+          <w:sz w:val="24"/>
+          <w:szCs w:val="24"/>
+        </w:rPr>
+      </w:pPr>
+    </w:p>
+    <w:p>
+      <w:pPr>
+        <w:rPr>
+          <w:rFonts w:ascii="Arial" w:hAnsi="Arial" w:cs="Arial"/>
+          <w:sz w:val="24"/>
+          <w:szCs w:val="24"/>
+        </w:rPr>
+      </w:pPr>
+    </w:p>
+    <w:p>
+      <w:pPr>
+        <w:rPr>
+          <w:rFonts w:ascii="Arial" w:hAnsi="Arial" w:cs="Arial"/>
+          <w:sz w:val="24"/>
+          <w:szCs w:val="24"/>
+        </w:rPr>
+      </w:pPr>
+    </w:p>
+    <w:p>
+      <w:pPr>
+        <w:rPr>
+          <w:rFonts w:ascii="Arial" w:hAnsi="Arial" w:cs="Arial"/>
+          <w:sz w:val="24"/>
+          <w:szCs w:val="24"/>
+        </w:rPr>
+      </w:pPr>
+      <w:r>
+        <w:rPr>
+          <w:rFonts w:ascii="Arial" w:hAnsi="Arial" w:cs="Arial"/>
+          <w:sz w:val="24"/>
+          <w:szCs w:val="24"/>
+        </w:rPr>
+        <w:t>En este caso, por ejemplo podríamos agarrar y entrar en la primera vela que pasó el box del precio injusto superior, con alta probabilidad de acierto. Podemos poner como mínimo un 2:1, poniendo el SL como el precio justo. (</w:t>
+      </w:r>
+      <w:proofErr w:type="gramStart"/>
+      <w:r>
+        <w:rPr>
+          <w:rFonts w:ascii="Arial" w:hAnsi="Arial" w:cs="Arial"/>
+          <w:sz w:val="24"/>
+          <w:szCs w:val="24"/>
+        </w:rPr>
+        <w:t>línea</w:t>
+      </w:r>
+      <w:proofErr w:type="gramEnd"/>
+      <w:r>
+        <w:rPr>
+          <w:rFonts w:ascii="Arial" w:hAnsi="Arial" w:cs="Arial"/>
+          <w:sz w:val="24"/>
+          <w:szCs w:val="24"/>
+        </w:rPr>
+        <w:t xml:space="preserve"> lila) hasta 40 puntos de riesgo por ahí. 20 </w:t>
+      </w:r>
+      <w:proofErr w:type="spellStart"/>
+      <w:r>
+        <w:rPr>
+          <w:rFonts w:ascii="Arial" w:hAnsi="Arial" w:cs="Arial"/>
+          <w:sz w:val="24"/>
+          <w:szCs w:val="24"/>
+        </w:rPr>
+        <w:t>usd</w:t>
+      </w:r>
+      <w:proofErr w:type="spellEnd"/>
+      <w:r>
+        <w:rPr>
+          <w:rFonts w:ascii="Arial" w:hAnsi="Arial" w:cs="Arial"/>
+          <w:sz w:val="24"/>
+          <w:szCs w:val="24"/>
+        </w:rPr>
+        <w:t xml:space="preserve">. </w:t>
+      </w:r>
+    </w:p>
+    <w:p>
+      <w:pPr>
+        <w:rPr>
+          <w:rFonts w:ascii="Arial" w:hAnsi="Arial" w:cs="Arial"/>
+          <w:sz w:val="24"/>
+          <w:szCs w:val="24"/>
+        </w:rPr>
+      </w:pPr>
+    </w:p>
+    <w:p>
+      <w:pPr>
+        <w:rPr>
+          <w:rFonts w:ascii="Arial" w:hAnsi="Arial" w:cs="Arial"/>
+          <w:sz w:val="24"/>
+          <w:szCs w:val="24"/>
+        </w:rPr>
+      </w:pPr>
+    </w:p>
+    <w:p>
+      <w:pPr>
+        <w:rPr>
+          <w:rFonts w:ascii="Arial" w:hAnsi="Arial" w:cs="Arial"/>
+          <w:sz w:val="24"/>
+          <w:szCs w:val="24"/>
+        </w:rPr>
+      </w:pPr>
+    </w:p>
+    <w:p>
+      <w:pPr>
+        <w:rPr>
+          <w:rFonts w:ascii="Arial" w:hAnsi="Arial" w:cs="Arial"/>
+          <w:sz w:val="24"/>
+          <w:szCs w:val="24"/>
+        </w:rPr>
+      </w:pPr>
+    </w:p>
+    <w:p>
+      <w:pPr>
+        <w:rPr>
+          <w:rFonts w:ascii="Arial" w:hAnsi="Arial" w:cs="Arial"/>
+          <w:sz w:val="24"/>
+          <w:szCs w:val="24"/>
+        </w:rPr>
+      </w:pPr>
+    </w:p>
+    <w:p>
+      <w:pPr>
+        <w:rPr>
+          <w:rFonts w:ascii="Arial" w:hAnsi="Arial" w:cs="Arial"/>
+          <w:sz w:val="24"/>
+          <w:szCs w:val="24"/>
+        </w:rPr>
+      </w:pPr>
+      <w:r>
+        <w:rPr>
+          <w:rFonts w:ascii="Arial" w:hAnsi="Arial" w:cs="Arial"/>
+          <w:sz w:val="24"/>
+          <w:szCs w:val="24"/>
+        </w:rPr>
+        <w:t xml:space="preserve">Acá </w:t>
+      </w:r>
+      <w:proofErr w:type="spellStart"/>
+      <w:r>
+        <w:rPr>
+          <w:rFonts w:ascii="Arial" w:hAnsi="Arial" w:cs="Arial"/>
+          <w:sz w:val="24"/>
+          <w:szCs w:val="24"/>
+        </w:rPr>
+        <w:t>Lng</w:t>
+      </w:r>
+      <w:proofErr w:type="spellEnd"/>
+      <w:r>
+        <w:rPr>
+          <w:rFonts w:ascii="Arial" w:hAnsi="Arial" w:cs="Arial"/>
+          <w:sz w:val="24"/>
+          <w:szCs w:val="24"/>
+        </w:rPr>
+        <w:t xml:space="preserve"> no tiene 1 asociado. Significa que no se tiene en cuenta esa señal. Sí el </w:t>
+      </w:r>
+      <w:proofErr w:type="spellStart"/>
+      <w:r>
+        <w:rPr>
+          <w:rFonts w:ascii="Arial" w:hAnsi="Arial" w:cs="Arial"/>
+          <w:sz w:val="24"/>
+          <w:szCs w:val="24"/>
+        </w:rPr>
+        <w:t>Srt</w:t>
+      </w:r>
+      <w:proofErr w:type="spellEnd"/>
+      <w:r>
+        <w:rPr>
+          <w:rFonts w:ascii="Arial" w:hAnsi="Arial" w:cs="Arial"/>
+          <w:sz w:val="24"/>
+          <w:szCs w:val="24"/>
+        </w:rPr>
+        <w:t xml:space="preserve"> – 1. </w:t>
+      </w:r>
+    </w:p>
+    <w:p>
+      <w:pPr>
+        <w:rPr>
+          <w:rFonts w:ascii="Arial" w:hAnsi="Arial" w:cs="Arial"/>
+          <w:sz w:val="24"/>
+          <w:szCs w:val="24"/>
+        </w:rPr>
+      </w:pPr>
+    </w:p>
+    <w:p>
+      <w:pPr>
+        <w:rPr>
+          <w:rFonts w:ascii="Arial" w:hAnsi="Arial" w:cs="Arial"/>
+          <w:sz w:val="24"/>
+          <w:szCs w:val="24"/>
+        </w:rPr>
+      </w:pPr>
+      <w:r>
+        <w:rPr>
+          <w:noProof/>
+          <w:lang w:eastAsia="es-AR"/>
+        </w:rPr>
+        <w:drawing>
+          <wp:anchor distT="0" distB="0" distL="114300" distR="114300" simplePos="0" relativeHeight="251678720" behindDoc="0" locked="0" layoutInCell="1" allowOverlap="1">
+            <wp:simplePos x="0" y="0"/>
+            <wp:positionH relativeFrom="column">
+              <wp:align>left</wp:align>
+            </wp:positionH>
+            <wp:positionV relativeFrom="paragraph">
+              <wp:align>top</wp:align>
+            </wp:positionV>
+            <wp:extent cx="3380740" cy="2904490"/>
+            <wp:effectExtent l="0" t="0" r="0" b="0"/>
+            <wp:wrapSquare wrapText="bothSides"/>
+            <wp:docPr id="16" name="Imagen 16"/>
+            <wp:cNvGraphicFramePr>
+              <a:graphicFrameLocks xmlns:a="http://schemas.openxmlformats.org/drawingml/2006/main" noChangeAspect="1"/>
+            </wp:cNvGraphicFramePr>
+            <a:graphic xmlns:a="http://schemas.openxmlformats.org/drawingml/2006/main">
+              <a:graphicData uri="http://schemas.openxmlformats.org/drawingml/2006/picture">
+                <pic:pic xmlns:pic="http://schemas.openxmlformats.org/drawingml/2006/picture">
+                  <pic:nvPicPr>
+                    <pic:cNvPr id="0" name=""/>
+                    <pic:cNvPicPr/>
+                  </pic:nvPicPr>
+                  <pic:blipFill>
+                    <a:blip r:embed="rId16">
+                      <a:extLst>
+                        <a:ext uri="{28A0092B-C50C-407E-A947-70E740481C1C}">
+                          <a14:useLocalDpi xmlns:a14="http://schemas.microsoft.com/office/drawing/2010/main" val="0"/>
+                        </a:ext>
+                      </a:extLst>
+                    </a:blip>
+                    <a:stretch>
+                      <a:fillRect/>
+                    </a:stretch>
+                  </pic:blipFill>
+                  <pic:spPr>
+                    <a:xfrm>
+                      <a:off x="0" y="0"/>
+                      <a:ext cx="3380740" cy="2904490"/>
+                    </a:xfrm>
+                    <a:prstGeom prst="rect">
+                      <a:avLst/>
+                    </a:prstGeom>
+                  </pic:spPr>
+                </pic:pic>
+              </a:graphicData>
+            </a:graphic>
+          </wp:anchor>
+        </w:drawing>
+      </w:r>
+      <w:r>
+        <w:rPr>
+          <w:rFonts w:ascii="Arial" w:hAnsi="Arial" w:cs="Arial"/>
+          <w:sz w:val="24"/>
+          <w:szCs w:val="24"/>
+        </w:rPr>
+        <w:br w:type="textWrapping" w:clear="all"/>
+      </w:r>
+    </w:p>
+    <w:p>
+      <w:pPr>
+        <w:rPr>
+          <w:rFonts w:ascii="Arial" w:hAnsi="Arial" w:cs="Arial"/>
+          <w:sz w:val="24"/>
+          <w:szCs w:val="24"/>
+        </w:rPr>
+      </w:pPr>
+      <w:r>
+        <w:rPr>
+          <w:noProof/>
+          <w:lang w:eastAsia="es-AR"/>
+        </w:rPr>
+        <w:drawing>
+          <wp:anchor distT="0" distB="0" distL="114300" distR="114300" simplePos="0" relativeHeight="251679744" behindDoc="0" locked="0" layoutInCell="1" allowOverlap="1" wp14:anchorId="7828BEA9" wp14:editId="4E2761FD">
+            <wp:simplePos x="0" y="0"/>
+            <wp:positionH relativeFrom="column">
+              <wp:posOffset>400050</wp:posOffset>
+            </wp:positionH>
+            <wp:positionV relativeFrom="paragraph">
+              <wp:posOffset>9525</wp:posOffset>
+            </wp:positionV>
+            <wp:extent cx="4580890" cy="3237865"/>
+            <wp:effectExtent l="0" t="0" r="0" b="635"/>
+            <wp:wrapSquare wrapText="bothSides"/>
+            <wp:docPr id="17" name="Imagen 17"/>
+            <wp:cNvGraphicFramePr>
+              <a:graphicFrameLocks xmlns:a="http://schemas.openxmlformats.org/drawingml/2006/main" noChangeAspect="1"/>
+            </wp:cNvGraphicFramePr>
+            <a:graphic xmlns:a="http://schemas.openxmlformats.org/drawingml/2006/main">
+              <a:graphicData uri="http://schemas.openxmlformats.org/drawingml/2006/picture">
+                <pic:pic xmlns:pic="http://schemas.openxmlformats.org/drawingml/2006/picture">
+                  <pic:nvPicPr>
+                    <pic:cNvPr id="0" name=""/>
+                    <pic:cNvPicPr/>
+                  </pic:nvPicPr>
+                  <pic:blipFill>
+                    <a:blip r:embed="rId17">
+                      <a:extLst>
+                        <a:ext uri="{28A0092B-C50C-407E-A947-70E740481C1C}">
+                          <a14:useLocalDpi xmlns:a14="http://schemas.microsoft.com/office/drawing/2010/main" val="0"/>
+                        </a:ext>
+                      </a:extLst>
+                    </a:blip>
+                    <a:stretch>
+                      <a:fillRect/>
+                    </a:stretch>
+                  </pic:blipFill>
+                  <pic:spPr>
+                    <a:xfrm>
+                      <a:off x="0" y="0"/>
+                      <a:ext cx="4580890" cy="3237865"/>
+                    </a:xfrm>
+                    <a:prstGeom prst="rect">
+                      <a:avLst/>
+                    </a:prstGeom>
+                  </pic:spPr>
+                </pic:pic>
+              </a:graphicData>
+            </a:graphic>
+            <wp14:sizeRelH relativeFrom="page">
+              <wp14:pctWidth>0</wp14:pctWidth>
+            </wp14:sizeRelH>
+            <wp14:sizeRelV relativeFrom="page">
+              <wp14:pctHeight>0</wp14:pctHeight>
+            </wp14:sizeRelV>
+          </wp:anchor>
+        </w:drawing>
+      </w:r>
+    </w:p>
+    <w:p>
+      <w:pPr>
+        <w:tabs>
+          <w:tab w:val="left" w:pos="1200"/>
+        </w:tabs>
+        <w:rPr>
+          <w:rFonts w:ascii="Arial" w:hAnsi="Arial" w:cs="Arial"/>
+          <w:sz w:val="24"/>
+          <w:szCs w:val="24"/>
+        </w:rPr>
+      </w:pPr>
+      <w:r>
+        <w:rPr>
+          <w:rFonts w:ascii="Arial" w:hAnsi="Arial" w:cs="Arial"/>
+          <w:sz w:val="24"/>
+          <w:szCs w:val="24"/>
+        </w:rPr>
+        <w:tab/>
+      </w:r>
+    </w:p>
+    <w:p>
+      <w:pPr>
+        <w:rPr>
+          <w:rFonts w:ascii="Arial" w:hAnsi="Arial" w:cs="Arial"/>
+          <w:sz w:val="24"/>
+          <w:szCs w:val="24"/>
+        </w:rPr>
+      </w:pPr>
+    </w:p>
+    <w:p>
+      <w:pPr>
+        <w:rPr>
+          <w:rFonts w:ascii="Arial" w:hAnsi="Arial" w:cs="Arial"/>
+          <w:sz w:val="24"/>
+          <w:szCs w:val="24"/>
+        </w:rPr>
+      </w:pPr>
+    </w:p>
+    <w:p>
+      <w:pPr>
+        <w:rPr>
+          <w:rFonts w:ascii="Arial" w:hAnsi="Arial" w:cs="Arial"/>
+          <w:sz w:val="24"/>
+          <w:szCs w:val="24"/>
+        </w:rPr>
+      </w:pPr>
+    </w:p>
+    <w:p>
+      <w:pPr>
+        <w:rPr>
+          <w:rFonts w:ascii="Arial" w:hAnsi="Arial" w:cs="Arial"/>
+          <w:sz w:val="24"/>
+          <w:szCs w:val="24"/>
+        </w:rPr>
+      </w:pPr>
+    </w:p>
+    <w:p>
+      <w:pPr>
+        <w:rPr>
+          <w:rFonts w:ascii="Arial" w:hAnsi="Arial" w:cs="Arial"/>
+          <w:sz w:val="24"/>
+          <w:szCs w:val="24"/>
+        </w:rPr>
+      </w:pPr>
+    </w:p>
+    <w:p>
+      <w:pPr>
+        <w:rPr>
+          <w:rFonts w:ascii="Arial" w:hAnsi="Arial" w:cs="Arial"/>
+          <w:sz w:val="24"/>
+          <w:szCs w:val="24"/>
+        </w:rPr>
+      </w:pPr>
+    </w:p>
+    <w:p>
+      <w:pPr>
+        <w:rPr>
+          <w:rFonts w:ascii="Arial" w:hAnsi="Arial" w:cs="Arial"/>
+          <w:sz w:val="24"/>
+          <w:szCs w:val="24"/>
+        </w:rPr>
+      </w:pPr>
+    </w:p>
+    <w:p>
+      <w:pPr>
+        <w:rPr>
+          <w:rFonts w:ascii="Arial" w:hAnsi="Arial" w:cs="Arial"/>
+          <w:sz w:val="24"/>
+          <w:szCs w:val="24"/>
+        </w:rPr>
+      </w:pPr>
+    </w:p>
+    <w:p>
+      <w:pPr>
+        <w:tabs>
+          <w:tab w:val="left" w:pos="2145"/>
+        </w:tabs>
+        <w:rPr>
+          <w:rFonts w:ascii="Arial" w:hAnsi="Arial" w:cs="Arial"/>
+          <w:sz w:val="24"/>
+          <w:szCs w:val="24"/>
+        </w:rPr>
+      </w:pPr>
+      <w:r>
+        <w:rPr>
+          <w:rFonts w:ascii="Arial" w:hAnsi="Arial" w:cs="Arial"/>
+          <w:sz w:val="24"/>
+          <w:szCs w:val="24"/>
+        </w:rPr>
+        <w:tab/>
+        <w:t xml:space="preserve">En esta imagen se puede ver que el navegador reflejó fortaleza siempre sólo en los compradores. Se diferencia en los histogramas. </w:t>
+      </w:r>
+    </w:p>
+    <w:p>
+      <w:pPr>
+        <w:rPr>
+          <w:rFonts w:ascii="Arial" w:hAnsi="Arial" w:cs="Arial"/>
+          <w:sz w:val="24"/>
+          <w:szCs w:val="24"/>
+        </w:rPr>
+      </w:pPr>
+      <w:r>
+        <w:rPr>
+          <w:rFonts w:ascii="Arial" w:hAnsi="Arial" w:cs="Arial"/>
+          <w:b/>
+          <w:noProof/>
+          <w:sz w:val="24"/>
+          <w:szCs w:val="24"/>
+          <w:lang w:eastAsia="es-AR"/>
+        </w:rPr>
+        <w:lastRenderedPageBreak/>
+        <w:drawing>
+          <wp:anchor distT="0" distB="0" distL="114300" distR="114300" simplePos="0" relativeHeight="251684864" behindDoc="0" locked="0" layoutInCell="1" allowOverlap="1" wp14:anchorId="14BCE689" wp14:editId="2DE4CB3B">
+            <wp:simplePos x="0" y="0"/>
+            <wp:positionH relativeFrom="column">
+              <wp:posOffset>3267075</wp:posOffset>
+            </wp:positionH>
+            <wp:positionV relativeFrom="paragraph">
+              <wp:posOffset>367030</wp:posOffset>
+            </wp:positionV>
+            <wp:extent cx="723265" cy="3448050"/>
+            <wp:effectExtent l="0" t="0" r="635" b="0"/>
+            <wp:wrapSquare wrapText="bothSides"/>
+            <wp:docPr id="22" name="Imagen 22"/>
+            <wp:cNvGraphicFramePr>
+              <a:graphicFrameLocks xmlns:a="http://schemas.openxmlformats.org/drawingml/2006/main" noChangeAspect="1"/>
+            </wp:cNvGraphicFramePr>
+            <a:graphic xmlns:a="http://schemas.openxmlformats.org/drawingml/2006/main">
+              <a:graphicData uri="http://schemas.openxmlformats.org/drawingml/2006/picture">
+                <pic:pic xmlns:pic="http://schemas.openxmlformats.org/drawingml/2006/picture">
+                  <pic:nvPicPr>
+                    <pic:cNvPr id="0" name="Picture 2"/>
+                    <pic:cNvPicPr>
+                      <a:picLocks noChangeAspect="1" noChangeArrowheads="1"/>
+                    </pic:cNvPicPr>
+                  </pic:nvPicPr>
+                  <pic:blipFill>
+                    <a:blip r:embed="rId11">
+                      <a:extLst>
+                        <a:ext uri="{28A0092B-C50C-407E-A947-70E740481C1C}">
+                          <a14:useLocalDpi xmlns:a14="http://schemas.microsoft.com/office/drawing/2010/main" val="0"/>
+                        </a:ext>
+                      </a:extLst>
+                    </a:blip>
+                    <a:srcRect/>
+                    <a:stretch>
+                      <a:fillRect/>
+                    </a:stretch>
+                  </pic:blipFill>
+                  <pic:spPr bwMode="auto">
+                    <a:xfrm>
+                      <a:off x="0" y="0"/>
+                      <a:ext cx="723265" cy="3448050"/>
+                    </a:xfrm>
+                    <a:prstGeom prst="rect">
+                      <a:avLst/>
+                    </a:prstGeom>
+                    <a:noFill/>
+                  </pic:spPr>
+                </pic:pic>
+              </a:graphicData>
+            </a:graphic>
+            <wp14:sizeRelH relativeFrom="page">
+              <wp14:pctWidth>0</wp14:pctWidth>
+            </wp14:sizeRelH>
+            <wp14:sizeRelV relativeFrom="page">
+              <wp14:pctHeight>0</wp14:pctHeight>
+            </wp14:sizeRelV>
+          </wp:anchor>
+        </w:drawing>
+      </w:r>
+      <w:r>
+        <w:rPr>
+          <w:rFonts w:ascii="Arial" w:hAnsi="Arial" w:cs="Arial"/>
+          <w:b/>
+          <w:noProof/>
+          <w:sz w:val="24"/>
+          <w:szCs w:val="24"/>
+          <w:lang w:eastAsia="es-AR"/>
+        </w:rPr>
+        <w:drawing>
+          <wp:anchor distT="0" distB="0" distL="114300" distR="114300" simplePos="0" relativeHeight="251682816" behindDoc="0" locked="0" layoutInCell="1" allowOverlap="1" wp14:anchorId="212BE30E" wp14:editId="2BB26641">
+            <wp:simplePos x="0" y="0"/>
+            <wp:positionH relativeFrom="column">
+              <wp:posOffset>152400</wp:posOffset>
+            </wp:positionH>
+            <wp:positionV relativeFrom="paragraph">
+              <wp:posOffset>900430</wp:posOffset>
+            </wp:positionV>
+            <wp:extent cx="723265" cy="3448050"/>
+            <wp:effectExtent l="0" t="0" r="635" b="0"/>
+            <wp:wrapSquare wrapText="bothSides"/>
+            <wp:docPr id="21" name="Imagen 21"/>
+            <wp:cNvGraphicFramePr>
+              <a:graphicFrameLocks xmlns:a="http://schemas.openxmlformats.org/drawingml/2006/main" noChangeAspect="1"/>
+            </wp:cNvGraphicFramePr>
+            <a:graphic xmlns:a="http://schemas.openxmlformats.org/drawingml/2006/main">
+              <a:graphicData uri="http://schemas.openxmlformats.org/drawingml/2006/picture">
+                <pic:pic xmlns:pic="http://schemas.openxmlformats.org/drawingml/2006/picture">
+                  <pic:nvPicPr>
+                    <pic:cNvPr id="0" name="Picture 2"/>
+                    <pic:cNvPicPr>
+                      <a:picLocks noChangeAspect="1" noChangeArrowheads="1"/>
+                    </pic:cNvPicPr>
+                  </pic:nvPicPr>
+                  <pic:blipFill>
+                    <a:blip r:embed="rId11">
+                      <a:extLst>
+                        <a:ext uri="{28A0092B-C50C-407E-A947-70E740481C1C}">
+                          <a14:useLocalDpi xmlns:a14="http://schemas.microsoft.com/office/drawing/2010/main" val="0"/>
+                        </a:ext>
+                      </a:extLst>
+                    </a:blip>
+                    <a:srcRect/>
+                    <a:stretch>
+                      <a:fillRect/>
+                    </a:stretch>
+                  </pic:blipFill>
+                  <pic:spPr bwMode="auto">
+                    <a:xfrm>
+                      <a:off x="0" y="0"/>
+                      <a:ext cx="723265" cy="3448050"/>
+                    </a:xfrm>
+                    <a:prstGeom prst="rect">
+                      <a:avLst/>
+                    </a:prstGeom>
+                    <a:noFill/>
+                  </pic:spPr>
+                </pic:pic>
+              </a:graphicData>
+            </a:graphic>
+            <wp14:sizeRelH relativeFrom="page">
+              <wp14:pctWidth>0</wp14:pctWidth>
+            </wp14:sizeRelH>
+            <wp14:sizeRelV relativeFrom="page">
+              <wp14:pctHeight>0</wp14:pctHeight>
+            </wp14:sizeRelV>
+          </wp:anchor>
+        </w:drawing>
+      </w:r>
+      <w:r>
+        <w:rPr>
+          <w:noProof/>
+          <w:lang w:eastAsia="es-AR"/>
+        </w:rPr>
+        <w:drawing>
+          <wp:anchor distT="0" distB="0" distL="114300" distR="114300" simplePos="0" relativeHeight="251680768" behindDoc="0" locked="0" layoutInCell="1" allowOverlap="1" wp14:anchorId="3B9EB6B3" wp14:editId="52D3C4A6">
+            <wp:simplePos x="0" y="0"/>
+            <wp:positionH relativeFrom="column">
+              <wp:posOffset>66675</wp:posOffset>
+            </wp:positionH>
+            <wp:positionV relativeFrom="paragraph">
+              <wp:posOffset>-466725</wp:posOffset>
+            </wp:positionV>
+            <wp:extent cx="5731510" cy="4634230"/>
+            <wp:effectExtent l="0" t="0" r="2540" b="0"/>
+            <wp:wrapSquare wrapText="bothSides"/>
+            <wp:docPr id="20" name="Imagen 20"/>
+            <wp:cNvGraphicFramePr>
+              <a:graphicFrameLocks xmlns:a="http://schemas.openxmlformats.org/drawingml/2006/main" noChangeAspect="1"/>
+            </wp:cNvGraphicFramePr>
+            <a:graphic xmlns:a="http://schemas.openxmlformats.org/drawingml/2006/main">
+              <a:graphicData uri="http://schemas.openxmlformats.org/drawingml/2006/picture">
+                <pic:pic xmlns:pic="http://schemas.openxmlformats.org/drawingml/2006/picture">
+                  <pic:nvPicPr>
+                    <pic:cNvPr id="0" name=""/>
+                    <pic:cNvPicPr/>
+                  </pic:nvPicPr>
+                  <pic:blipFill>
+                    <a:blip r:embed="rId18">
+                      <a:extLst>
+                        <a:ext uri="{28A0092B-C50C-407E-A947-70E740481C1C}">
+                          <a14:useLocalDpi xmlns:a14="http://schemas.microsoft.com/office/drawing/2010/main" val="0"/>
+                        </a:ext>
+                      </a:extLst>
+                    </a:blip>
+                    <a:stretch>
+                      <a:fillRect/>
+                    </a:stretch>
+                  </pic:blipFill>
+                  <pic:spPr>
+                    <a:xfrm>
+                      <a:off x="0" y="0"/>
+                      <a:ext cx="5731510" cy="4634230"/>
+                    </a:xfrm>
+                    <a:prstGeom prst="rect">
+                      <a:avLst/>
+                    </a:prstGeom>
+                  </pic:spPr>
+                </pic:pic>
+              </a:graphicData>
+            </a:graphic>
+            <wp14:sizeRelH relativeFrom="page">
+              <wp14:pctWidth>0</wp14:pctWidth>
+            </wp14:sizeRelH>
+            <wp14:sizeRelV relativeFrom="page">
+              <wp14:pctHeight>0</wp14:pctHeight>
+            </wp14:sizeRelV>
+          </wp:anchor>
+        </w:drawing>
+      </w:r>
+    </w:p>
+    <w:p>
+      <w:pPr>
+        <w:rPr>
+          <w:rFonts w:ascii="Arial" w:hAnsi="Arial" w:cs="Arial"/>
+          <w:sz w:val="24"/>
+          <w:szCs w:val="24"/>
+        </w:rPr>
+      </w:pPr>
+      <w:r>
+        <w:rPr>
+          <w:rFonts w:ascii="Arial" w:hAnsi="Arial" w:cs="Arial"/>
+          <w:sz w:val="24"/>
+          <w:szCs w:val="24"/>
+        </w:rPr>
+        <w:t>Buenísima oportunidad de compra. Se confirma después con el cian. Fijarme bien cuando parte de -35 y de la línea 0.</w:t>
+      </w:r>
+    </w:p>
+    <w:p>
+      <w:pPr>
+        <w:rPr>
+          <w:rFonts w:ascii="Arial" w:hAnsi="Arial" w:cs="Arial"/>
+          <w:sz w:val="24"/>
+          <w:szCs w:val="24"/>
+        </w:rPr>
+      </w:pPr>
+      <w:r>
+        <w:rPr>
+          <w:rFonts w:ascii="Arial" w:hAnsi="Arial" w:cs="Arial"/>
+          <w:sz w:val="24"/>
+          <w:szCs w:val="24"/>
+        </w:rPr>
+        <w:t xml:space="preserve">Cuando ya solamente aparece amarillo cerramos el </w:t>
+      </w:r>
+      <w:proofErr w:type="spellStart"/>
+      <w:r>
+        <w:rPr>
+          <w:rFonts w:ascii="Arial" w:hAnsi="Arial" w:cs="Arial"/>
+          <w:sz w:val="24"/>
+          <w:szCs w:val="24"/>
+        </w:rPr>
+        <w:t>trade</w:t>
+      </w:r>
+      <w:proofErr w:type="spellEnd"/>
+      <w:r>
+        <w:rPr>
+          <w:rFonts w:ascii="Arial" w:hAnsi="Arial" w:cs="Arial"/>
+          <w:sz w:val="24"/>
+          <w:szCs w:val="24"/>
+        </w:rPr>
+        <w:t xml:space="preserve">. </w:t>
+      </w:r>
+    </w:p>
+    <w:p>
+      <w:pPr>
+        <w:rPr>
+          <w:rFonts w:ascii="Arial" w:hAnsi="Arial" w:cs="Arial"/>
+          <w:sz w:val="24"/>
+          <w:szCs w:val="24"/>
+        </w:rPr>
+      </w:pPr>
+    </w:p>
+    <w:p>
+      <w:pPr>
+        <w:rPr>
+          <w:rFonts w:ascii="Arial" w:hAnsi="Arial" w:cs="Arial"/>
+          <w:sz w:val="24"/>
+          <w:szCs w:val="24"/>
+        </w:rPr>
+      </w:pPr>
+      <w:r>
+        <w:rPr>
+          <w:noProof/>
+          <w:lang w:eastAsia="es-AR"/>
+        </w:rPr>
+        <w:lastRenderedPageBreak/>
+        <w:drawing>
+          <wp:inline distT="0" distB="0" distL="0" distR="0" wp14:anchorId="7102C7C4" wp14:editId="0321BBA3">
+            <wp:extent cx="4857143" cy="4876190"/>
+            <wp:effectExtent l="0" t="0" r="635" b="635"/>
+            <wp:docPr id="24" name="Imagen 24"/>
+            <wp:cNvGraphicFramePr>
+              <a:graphicFrameLocks xmlns:a="http://schemas.openxmlformats.org/drawingml/2006/main" noChangeAspect="1"/>
+            </wp:cNvGraphicFramePr>
+            <a:graphic xmlns:a="http://schemas.openxmlformats.org/drawingml/2006/main">
+              <a:graphicData uri="http://schemas.openxmlformats.org/drawingml/2006/picture">
+                <pic:pic xmlns:pic="http://schemas.openxmlformats.org/drawingml/2006/picture">
+                  <pic:nvPicPr>
+                    <pic:cNvPr id="0" name=""/>
+                    <pic:cNvPicPr/>
+                  </pic:nvPicPr>
+                  <pic:blipFill>
+                    <a:blip r:embed="rId19"/>
+                    <a:stretch>
+                      <a:fillRect/>
+                    </a:stretch>
+                  </pic:blipFill>
+                  <pic:spPr>
+                    <a:xfrm>
+                      <a:off x="0" y="0"/>
+                      <a:ext cx="4857143" cy="4876190"/>
+                    </a:xfrm>
+                    <a:prstGeom prst="rect">
+                      <a:avLst/>
+                    </a:prstGeom>
+                  </pic:spPr>
+                </pic:pic>
+              </a:graphicData>
+            </a:graphic>
+          </wp:inline>
+        </w:drawing>
+      </w:r>
+    </w:p>
+    <w:p>
+      <w:pPr>
+        <w:rPr>
+          <w:rFonts w:ascii="Arial" w:hAnsi="Arial" w:cs="Arial"/>
+          <w:sz w:val="24"/>
+          <w:szCs w:val="24"/>
+        </w:rPr>
+      </w:pPr>
+    </w:p>
+    <w:p>
+      <w:pPr>
+        <w:rPr>
+          <w:rFonts w:ascii="Arial" w:hAnsi="Arial" w:cs="Arial"/>
+          <w:sz w:val="24"/>
+          <w:szCs w:val="24"/>
+        </w:rPr>
+      </w:pPr>
+    </w:p>
+    <w:p>
+      <w:pPr>
+        <w:tabs>
+          <w:tab w:val="left" w:pos="1380"/>
+        </w:tabs>
+        <w:rPr>
+          <w:rFonts w:ascii="Arial" w:hAnsi="Arial" w:cs="Arial"/>
+          <w:sz w:val="24"/>
+          <w:szCs w:val="24"/>
+        </w:rPr>
+      </w:pPr>
+      <w:r>
+        <w:rPr>
+          <w:rFonts w:ascii="Arial" w:hAnsi="Arial" w:cs="Arial"/>
+          <w:sz w:val="24"/>
+          <w:szCs w:val="24"/>
+        </w:rPr>
+        <w:lastRenderedPageBreak/>
+        <w:tab/>
+      </w:r>
+      <w:r>
+        <w:rPr>
+          <w:noProof/>
+          <w:lang w:eastAsia="es-AR"/>
+        </w:rPr>
+        <w:drawing>
+          <wp:inline distT="0" distB="0" distL="0" distR="0" wp14:anchorId="3A33E7B9" wp14:editId="5C3FA026">
+            <wp:extent cx="5731510" cy="5560098"/>
+            <wp:effectExtent l="0" t="0" r="2540" b="2540"/>
+            <wp:docPr id="25" name="Imagen 25"/>
+            <wp:cNvGraphicFramePr>
+              <a:graphicFrameLocks xmlns:a="http://schemas.openxmlformats.org/drawingml/2006/main" noChangeAspect="1"/>
+            </wp:cNvGraphicFramePr>
+            <a:graphic xmlns:a="http://schemas.openxmlformats.org/drawingml/2006/main">
+              <a:graphicData uri="http://schemas.openxmlformats.org/drawingml/2006/picture">
+                <pic:pic xmlns:pic="http://schemas.openxmlformats.org/drawingml/2006/picture">
+                  <pic:nvPicPr>
+                    <pic:cNvPr id="0" name=""/>
+                    <pic:cNvPicPr/>
+                  </pic:nvPicPr>
+                  <pic:blipFill>
+                    <a:blip r:embed="rId20"/>
+                    <a:stretch>
+                      <a:fillRect/>
+                    </a:stretch>
+                  </pic:blipFill>
+                  <pic:spPr>
+                    <a:xfrm>
+                      <a:off x="0" y="0"/>
+                      <a:ext cx="5731510" cy="5560098"/>
+                    </a:xfrm>
+                    <a:prstGeom prst="rect">
+                      <a:avLst/>
+                    </a:prstGeom>
+                  </pic:spPr>
+                </pic:pic>
+              </a:graphicData>
+            </a:graphic>
+          </wp:inline>
+        </w:drawing>
+      </w:r>
+    </w:p>
+    <w:p>
+      <w:pPr>
+        <w:rPr>
+          <w:rFonts w:ascii="Arial" w:hAnsi="Arial" w:cs="Arial"/>
+          <w:sz w:val="24"/>
+          <w:szCs w:val="24"/>
+        </w:rPr>
+      </w:pPr>
+      <w:r>
+        <w:rPr>
+          <w:rFonts w:ascii="Arial" w:hAnsi="Arial" w:cs="Arial"/>
+          <w:sz w:val="24"/>
+          <w:szCs w:val="24"/>
+        </w:rPr>
+        <w:br w:type="page"/>
+      </w:r>
+      <w:r>
+        <w:rPr>
+          <w:noProof/>
+          <w:lang w:eastAsia="es-AR"/>
+        </w:rPr>
+        <w:lastRenderedPageBreak/>
+        <w:drawing>
+          <wp:inline distT="0" distB="0" distL="0" distR="0" wp14:anchorId="37C123CF" wp14:editId="77CD4CB7">
+            <wp:extent cx="5085714" cy="4152381"/>
+            <wp:effectExtent l="0" t="0" r="1270" b="635"/>
+            <wp:docPr id="18" name="Imagen 18"/>
+            <wp:cNvGraphicFramePr>
+              <a:graphicFrameLocks xmlns:a="http://schemas.openxmlformats.org/drawingml/2006/main" noChangeAspect="1"/>
+            </wp:cNvGraphicFramePr>
+            <a:graphic xmlns:a="http://schemas.openxmlformats.org/drawingml/2006/main">
+              <a:graphicData uri="http://schemas.openxmlformats.org/drawingml/2006/picture">
+                <pic:pic xmlns:pic="http://schemas.openxmlformats.org/drawingml/2006/picture">
+                  <pic:nvPicPr>
+                    <pic:cNvPr id="0" name=""/>
+                    <pic:cNvPicPr/>
+                  </pic:nvPicPr>
+                  <pic:blipFill>
+                    <a:blip r:embed="rId21"/>
+                    <a:stretch>
+                      <a:fillRect/>
+                    </a:stretch>
+                  </pic:blipFill>
+                  <pic:spPr>
+                    <a:xfrm>
+                      <a:off x="0" y="0"/>
+                      <a:ext cx="5085714" cy="4152381"/>
+                    </a:xfrm>
+                    <a:prstGeom prst="rect">
+                      <a:avLst/>
+                    </a:prstGeom>
+                  </pic:spPr>
+                </pic:pic>
+              </a:graphicData>
+            </a:graphic>
+          </wp:inline>
+        </w:drawing>
+      </w:r>
+    </w:p>
+    <w:p>
+      <w:pPr>
+        <w:tabs>
+          <w:tab w:val="left" w:pos="2145"/>
+        </w:tabs>
+        <w:rPr>
+          <w:rFonts w:ascii="Arial" w:hAnsi="Arial" w:cs="Arial"/>
+          <w:sz w:val="24"/>
+          <w:szCs w:val="24"/>
+        </w:rPr>
+      </w:pPr>
+    </w:p>
+    <w:p>
+      <w:pPr>
+        <w:rPr>
+          <w:rFonts w:ascii="Arial" w:hAnsi="Arial" w:cs="Arial"/>
+          <w:sz w:val="24"/>
+          <w:szCs w:val="24"/>
+        </w:rPr>
+      </w:pPr>
+    </w:p>
+    <w:p>
+      <w:pPr>
+        <w:tabs>
+          <w:tab w:val="left" w:pos="2175"/>
+        </w:tabs>
+        <w:rPr>
+          <w:rFonts w:ascii="Arial" w:hAnsi="Arial" w:cs="Arial"/>
+          <w:sz w:val="24"/>
+          <w:szCs w:val="24"/>
+        </w:rPr>
+      </w:pPr>
+      <w:r>
+        <w:rPr>
+          <w:rFonts w:ascii="Arial" w:hAnsi="Arial" w:cs="Arial"/>
+          <w:sz w:val="24"/>
+          <w:szCs w:val="24"/>
+        </w:rPr>
+        <w:t>Lo único que he visto y que es concluyente es</w:t>
+      </w:r>
+      <w:r>
+        <w:rPr>
+          <w:rFonts w:ascii="Arial" w:hAnsi="Arial" w:cs="Arial"/>
+          <w:sz w:val="24"/>
+          <w:szCs w:val="24"/>
+        </w:rPr>
+        <w:t xml:space="preserve"> la marca cian en el navegador, en la última dirección que nos indicó </w:t>
+      </w:r>
+      <w:proofErr w:type="spellStart"/>
+      <w:r>
+        <w:rPr>
+          <w:rFonts w:ascii="Arial" w:hAnsi="Arial" w:cs="Arial"/>
+          <w:sz w:val="24"/>
+          <w:szCs w:val="24"/>
+        </w:rPr>
+        <w:t>drone</w:t>
+      </w:r>
+      <w:proofErr w:type="spellEnd"/>
+      <w:r>
+        <w:rPr>
+          <w:rFonts w:ascii="Arial" w:hAnsi="Arial" w:cs="Arial"/>
+          <w:sz w:val="24"/>
+          <w:szCs w:val="24"/>
+        </w:rPr>
+        <w:t xml:space="preserve">. Ejemplos de </w:t>
+      </w:r>
+      <w:proofErr w:type="spellStart"/>
+      <w:r>
+        <w:rPr>
+          <w:rFonts w:ascii="Arial" w:hAnsi="Arial" w:cs="Arial"/>
+          <w:sz w:val="24"/>
+          <w:szCs w:val="24"/>
+        </w:rPr>
+        <w:t>Renkos</w:t>
+      </w:r>
+      <w:proofErr w:type="spellEnd"/>
+      <w:r>
+        <w:rPr>
+          <w:rFonts w:ascii="Arial" w:hAnsi="Arial" w:cs="Arial"/>
+          <w:sz w:val="24"/>
+          <w:szCs w:val="24"/>
+        </w:rPr>
+        <w:t xml:space="preserve">: 3,1 y 5, 1.5. </w:t>
+      </w:r>
+    </w:p>
+    <w:p>
+      <w:pPr>
+        <w:tabs>
+          <w:tab w:val="left" w:pos="2175"/>
+        </w:tabs>
+        <w:rPr>
+          <w:rFonts w:ascii="Arial" w:hAnsi="Arial" w:cs="Arial"/>
+          <w:sz w:val="24"/>
+          <w:szCs w:val="24"/>
+        </w:rPr>
+      </w:pPr>
+      <w:r>
+        <w:rPr>
+          <w:rFonts w:ascii="Arial" w:hAnsi="Arial" w:cs="Arial"/>
+          <w:sz w:val="24"/>
+          <w:szCs w:val="24"/>
+        </w:rPr>
+        <w:t xml:space="preserve">Termina cuando aparece una marca amarilla. O al menos, en el caso extremo, </w:t>
+      </w:r>
+    </w:p>
+    <w:p>
+      <w:pPr>
+        <w:tabs>
+          <w:tab w:val="left" w:pos="2175"/>
+        </w:tabs>
+        <w:rPr>
+          <w:rFonts w:ascii="Arial" w:hAnsi="Arial" w:cs="Arial"/>
+          <w:sz w:val="24"/>
+          <w:szCs w:val="24"/>
+        </w:rPr>
+      </w:pPr>
+      <w:r>
+        <w:rPr>
+          <w:rFonts w:ascii="Arial" w:hAnsi="Arial" w:cs="Arial"/>
+          <w:sz w:val="24"/>
+          <w:szCs w:val="24"/>
+        </w:rPr>
+        <w:t xml:space="preserve">Que si uno o dos marcas cian nomás aparecen y luego aparece una marca amarilla, poner en break </w:t>
+      </w:r>
+      <w:proofErr w:type="spellStart"/>
+      <w:r>
+        <w:rPr>
+          <w:rFonts w:ascii="Arial" w:hAnsi="Arial" w:cs="Arial"/>
+          <w:sz w:val="24"/>
+          <w:szCs w:val="24"/>
+        </w:rPr>
+        <w:t>even</w:t>
+      </w:r>
+      <w:proofErr w:type="spellEnd"/>
+      <w:r>
+        <w:rPr>
+          <w:rFonts w:ascii="Arial" w:hAnsi="Arial" w:cs="Arial"/>
+          <w:sz w:val="24"/>
+          <w:szCs w:val="24"/>
+        </w:rPr>
+        <w:t xml:space="preserve"> nuestro “precio”</w:t>
+      </w:r>
+    </w:p>
+    <w:p>
+      <w:pPr>
+        <w:rPr>
+          <w:rFonts w:ascii="Arial" w:hAnsi="Arial" w:cs="Arial"/>
+          <w:sz w:val="24"/>
+          <w:szCs w:val="24"/>
+        </w:rPr>
+      </w:pPr>
+      <w:r>
+        <w:rPr>
+          <w:rFonts w:ascii="Arial" w:hAnsi="Arial" w:cs="Arial"/>
+          <w:sz w:val="24"/>
+          <w:szCs w:val="24"/>
+        </w:rPr>
+        <w:t xml:space="preserve">El ejemplo es el gráfico de abajo. </w:t>
+      </w:r>
+    </w:p>
+    <w:p>
+      <w:pPr>
+        <w:rPr>
+          <w:rFonts w:ascii="Arial" w:hAnsi="Arial" w:cs="Arial"/>
+          <w:sz w:val="24"/>
+          <w:szCs w:val="24"/>
+        </w:rPr>
+      </w:pPr>
+      <w:r>
+        <w:rPr>
+          <w:rFonts w:ascii="Arial" w:hAnsi="Arial" w:cs="Arial"/>
+          <w:sz w:val="24"/>
+          <w:szCs w:val="24"/>
+        </w:rPr>
+        <w:br w:type="page"/>
+      </w:r>
+      <w:r>
+        <w:rPr>
+          <w:noProof/>
+          <w:lang w:eastAsia="es-AR"/>
+        </w:rPr>
+        <w:lastRenderedPageBreak/>
+        <w:drawing>
+          <wp:inline distT="0" distB="0" distL="0" distR="0" wp14:anchorId="65EF3C11" wp14:editId="25E05635">
+            <wp:extent cx="4580952" cy="5152381"/>
+            <wp:effectExtent l="0" t="0" r="0" b="0"/>
+            <wp:docPr id="19" name="Imagen 19"/>
+            <wp:cNvGraphicFramePr>
+              <a:graphicFrameLocks xmlns:a="http://schemas.openxmlformats.org/drawingml/2006/main" noChangeAspect="1"/>
+            </wp:cNvGraphicFramePr>
+            <a:graphic xmlns:a="http://schemas.openxmlformats.org/drawingml/2006/main">
+              <a:graphicData uri="http://schemas.openxmlformats.org/drawingml/2006/picture">
+                <pic:pic xmlns:pic="http://schemas.openxmlformats.org/drawingml/2006/picture">
+                  <pic:nvPicPr>
+                    <pic:cNvPr id="0" name=""/>
+                    <pic:cNvPicPr/>
+                  </pic:nvPicPr>
+                  <pic:blipFill>
+                    <a:blip r:embed="rId22"/>
+                    <a:stretch>
+                      <a:fillRect/>
+                    </a:stretch>
+                  </pic:blipFill>
+                  <pic:spPr>
+                    <a:xfrm>
+                      <a:off x="0" y="0"/>
+                      <a:ext cx="4580952" cy="5152381"/>
+                    </a:xfrm>
+                    <a:prstGeom prst="rect">
+                      <a:avLst/>
+                    </a:prstGeom>
+                  </pic:spPr>
+                </pic:pic>
+              </a:graphicData>
+            </a:graphic>
+          </wp:inline>
+        </w:drawing>
+      </w:r>
+    </w:p>
+    <w:p>
+      <w:pPr>
+        <w:tabs>
+          <w:tab w:val="left" w:pos="1950"/>
+        </w:tabs>
+        <w:rPr>
+          <w:rFonts w:ascii="Arial" w:hAnsi="Arial" w:cs="Arial"/>
+          <w:sz w:val="24"/>
+          <w:szCs w:val="24"/>
+        </w:rPr>
+      </w:pPr>
+      <w:r>
+        <w:rPr>
+          <w:rFonts w:ascii="Arial" w:hAnsi="Arial" w:cs="Arial"/>
+          <w:sz w:val="24"/>
+          <w:szCs w:val="24"/>
+        </w:rPr>
+        <w:t>Si no me equivoco, es</w:t>
+      </w:r>
+      <w:r>
+        <w:rPr>
+          <w:rFonts w:ascii="Arial" w:hAnsi="Arial" w:cs="Arial"/>
+          <w:sz w:val="24"/>
+          <w:szCs w:val="24"/>
+        </w:rPr>
+        <w:t xml:space="preserve">e cian era zona de fluidez </w:t>
+      </w:r>
+      <w:proofErr w:type="spellStart"/>
+      <w:r>
+        <w:rPr>
+          <w:rFonts w:ascii="Arial" w:hAnsi="Arial" w:cs="Arial"/>
+          <w:sz w:val="24"/>
+          <w:szCs w:val="24"/>
+        </w:rPr>
+        <w:t>ó</w:t>
+      </w:r>
+      <w:proofErr w:type="spellEnd"/>
+      <w:r>
+        <w:rPr>
+          <w:rFonts w:ascii="Arial" w:hAnsi="Arial" w:cs="Arial"/>
+          <w:sz w:val="24"/>
+          <w:szCs w:val="24"/>
+        </w:rPr>
+        <w:t xml:space="preserve"> desbalance. </w:t>
+      </w:r>
+    </w:p>
+    <w:p>
+      <w:pPr>
+        <w:rPr>
+          <w:rFonts w:ascii="Arial" w:hAnsi="Arial" w:cs="Arial"/>
+          <w:sz w:val="24"/>
+          <w:szCs w:val="24"/>
+        </w:rPr>
+      </w:pPr>
+      <w:r>
+        <w:rPr>
+          <w:rFonts w:ascii="Arial" w:hAnsi="Arial" w:cs="Arial"/>
+          <w:sz w:val="24"/>
+          <w:szCs w:val="24"/>
+        </w:rPr>
+        <w:br w:type="page"/>
+      </w:r>
+    </w:p>
+    <w:p>
+      <w:pPr>
+        <w:tabs>
+          <w:tab w:val="left" w:pos="1950"/>
+        </w:tabs>
+        <w:rPr>
+          <w:rFonts w:ascii="Arial" w:hAnsi="Arial" w:cs="Arial"/>
+          <w:sz w:val="24"/>
+          <w:szCs w:val="24"/>
+        </w:rPr>
+      </w:pPr>
+      <w:r>
+        <w:rPr>
+          <w:rFonts w:ascii="Arial" w:hAnsi="Arial" w:cs="Arial"/>
+          <w:sz w:val="24"/>
+          <w:szCs w:val="24"/>
+        </w:rPr>
+        <w:lastRenderedPageBreak/>
+        <w:t xml:space="preserve">Entre las mejores oportunidades que me he fijado, vi esto: </w:t>
+      </w:r>
+    </w:p>
+    <w:p>
+      <w:pPr>
+        <w:tabs>
+          <w:tab w:val="left" w:pos="1950"/>
+        </w:tabs>
+        <w:rPr>
+          <w:rFonts w:ascii="Arial" w:hAnsi="Arial" w:cs="Arial"/>
+          <w:sz w:val="24"/>
+          <w:szCs w:val="24"/>
+        </w:rPr>
+      </w:pPr>
+    </w:p>
+    <w:p>
+      <w:pPr>
+        <w:tabs>
+          <w:tab w:val="left" w:pos="1950"/>
+        </w:tabs>
+        <w:rPr>
+          <w:rFonts w:ascii="Arial" w:hAnsi="Arial" w:cs="Arial"/>
+          <w:sz w:val="24"/>
+          <w:szCs w:val="24"/>
+        </w:rPr>
+      </w:pPr>
+    </w:p>
+    <w:p>
+      <w:pPr>
+        <w:tabs>
+          <w:tab w:val="left" w:pos="2175"/>
+        </w:tabs>
+        <w:rPr>
+          <w:rFonts w:ascii="Arial" w:hAnsi="Arial" w:cs="Arial"/>
+          <w:sz w:val="24"/>
+          <w:szCs w:val="24"/>
+        </w:rPr>
+      </w:pPr>
+      <w:r>
+        <w:rPr>
+          <w:noProof/>
+          <w:lang w:eastAsia="es-AR"/>
+        </w:rPr>
+        <w:drawing>
+          <wp:anchor distT="0" distB="0" distL="114300" distR="114300" simplePos="0" relativeHeight="251687936" behindDoc="0" locked="0" layoutInCell="1" allowOverlap="1" wp14:anchorId="6FA405E5" wp14:editId="02832060">
+            <wp:simplePos x="0" y="0"/>
+            <wp:positionH relativeFrom="column">
+              <wp:posOffset>657225</wp:posOffset>
+            </wp:positionH>
+            <wp:positionV relativeFrom="paragraph">
+              <wp:posOffset>652780</wp:posOffset>
+            </wp:positionV>
+            <wp:extent cx="3714115" cy="4371340"/>
+            <wp:effectExtent l="0" t="0" r="635" b="0"/>
+            <wp:wrapSquare wrapText="bothSides"/>
+            <wp:docPr id="26" name="Imagen 26"/>
+            <wp:cNvGraphicFramePr>
+              <a:graphicFrameLocks xmlns:a="http://schemas.openxmlformats.org/drawingml/2006/main" noChangeAspect="1"/>
+            </wp:cNvGraphicFramePr>
+            <a:graphic xmlns:a="http://schemas.openxmlformats.org/drawingml/2006/main">
+              <a:graphicData uri="http://schemas.openxmlformats.org/drawingml/2006/picture">
+                <pic:pic xmlns:pic="http://schemas.openxmlformats.org/drawingml/2006/picture">
+                  <pic:nvPicPr>
+                    <pic:cNvPr id="0" name=""/>
+                    <pic:cNvPicPr/>
+                  </pic:nvPicPr>
+                  <pic:blipFill>
+                    <a:blip r:embed="rId23">
+                      <a:extLst>
+                        <a:ext uri="{28A0092B-C50C-407E-A947-70E740481C1C}">
+                          <a14:useLocalDpi xmlns:a14="http://schemas.microsoft.com/office/drawing/2010/main" val="0"/>
+                        </a:ext>
+                      </a:extLst>
+                    </a:blip>
+                    <a:stretch>
+                      <a:fillRect/>
+                    </a:stretch>
+                  </pic:blipFill>
+                  <pic:spPr>
+                    <a:xfrm>
+                      <a:off x="0" y="0"/>
+                      <a:ext cx="3714115" cy="4371340"/>
+                    </a:xfrm>
+                    <a:prstGeom prst="rect">
+                      <a:avLst/>
+                    </a:prstGeom>
+                  </pic:spPr>
+                </pic:pic>
+              </a:graphicData>
+            </a:graphic>
+            <wp14:sizeRelH relativeFrom="page">
+              <wp14:pctWidth>0</wp14:pctWidth>
+            </wp14:sizeRelH>
+            <wp14:sizeRelV relativeFrom="page">
+              <wp14:pctHeight>0</wp14:pctHeight>
+            </wp14:sizeRelV>
+          </wp:anchor>
+        </w:drawing>
+      </w:r>
+    </w:p>
+    <w:p>
+      <w:pPr>
+        <w:rPr>
+          <w:rFonts w:ascii="Arial" w:hAnsi="Arial" w:cs="Arial"/>
+          <w:sz w:val="24"/>
+          <w:szCs w:val="24"/>
+        </w:rPr>
+      </w:pPr>
+    </w:p>
+    <w:p>
+      <w:pPr>
+        <w:rPr>
+          <w:rFonts w:ascii="Arial" w:hAnsi="Arial" w:cs="Arial"/>
+          <w:sz w:val="24"/>
+          <w:szCs w:val="24"/>
+        </w:rPr>
+      </w:pPr>
+    </w:p>
+    <w:p>
+      <w:pPr>
+        <w:rPr>
+          <w:rFonts w:ascii="Arial" w:hAnsi="Arial" w:cs="Arial"/>
+          <w:sz w:val="24"/>
+          <w:szCs w:val="24"/>
+        </w:rPr>
+      </w:pPr>
+    </w:p>
+    <w:p>
+      <w:pPr>
+        <w:rPr>
+          <w:rFonts w:ascii="Arial" w:hAnsi="Arial" w:cs="Arial"/>
+          <w:sz w:val="24"/>
+          <w:szCs w:val="24"/>
+        </w:rPr>
+      </w:pPr>
+    </w:p>
+    <w:p>
+      <w:pPr>
+        <w:rPr>
+          <w:rFonts w:ascii="Arial" w:hAnsi="Arial" w:cs="Arial"/>
+          <w:sz w:val="24"/>
+          <w:szCs w:val="24"/>
+        </w:rPr>
+      </w:pPr>
+    </w:p>
+    <w:p>
+      <w:pPr>
+        <w:rPr>
+          <w:rFonts w:ascii="Arial" w:hAnsi="Arial" w:cs="Arial"/>
+          <w:sz w:val="24"/>
+          <w:szCs w:val="24"/>
+        </w:rPr>
+      </w:pPr>
+    </w:p>
+    <w:p>
+      <w:pPr>
+        <w:rPr>
+          <w:rFonts w:ascii="Arial" w:hAnsi="Arial" w:cs="Arial"/>
+          <w:sz w:val="24"/>
+          <w:szCs w:val="24"/>
+        </w:rPr>
+      </w:pPr>
+    </w:p>
+    <w:p>
+      <w:pPr>
+        <w:rPr>
+          <w:rFonts w:ascii="Arial" w:hAnsi="Arial" w:cs="Arial"/>
+          <w:sz w:val="24"/>
+          <w:szCs w:val="24"/>
+        </w:rPr>
+      </w:pPr>
+    </w:p>
+    <w:p>
+      <w:pPr>
+        <w:rPr>
+          <w:rFonts w:ascii="Arial" w:hAnsi="Arial" w:cs="Arial"/>
+          <w:sz w:val="24"/>
+          <w:szCs w:val="24"/>
+        </w:rPr>
+      </w:pPr>
+    </w:p>
+    <w:p>
+      <w:pPr>
+        <w:rPr>
+          <w:rFonts w:ascii="Arial" w:hAnsi="Arial" w:cs="Arial"/>
+          <w:sz w:val="24"/>
+          <w:szCs w:val="24"/>
+        </w:rPr>
+      </w:pPr>
+      <w:r>
+        <w:rPr>
+          <w:rFonts w:ascii="Arial" w:hAnsi="Arial" w:cs="Arial"/>
+          <w:b/>
+          <w:noProof/>
+          <w:sz w:val="24"/>
+          <w:szCs w:val="24"/>
+          <w:lang w:eastAsia="es-AR"/>
+        </w:rPr>
+        <w:drawing>
+          <wp:anchor distT="0" distB="0" distL="114300" distR="114300" simplePos="0" relativeHeight="251691008" behindDoc="0" locked="0" layoutInCell="1" allowOverlap="1" wp14:anchorId="74AB0B6A" wp14:editId="60E1E096">
+            <wp:simplePos x="0" y="0"/>
+            <wp:positionH relativeFrom="column">
+              <wp:posOffset>2895600</wp:posOffset>
+            </wp:positionH>
+            <wp:positionV relativeFrom="paragraph">
+              <wp:posOffset>-3810</wp:posOffset>
+            </wp:positionV>
+            <wp:extent cx="1190625" cy="1038225"/>
+            <wp:effectExtent l="0" t="0" r="9525" b="9525"/>
+            <wp:wrapSquare wrapText="bothSides"/>
+            <wp:docPr id="30" name="Imagen 30"/>
+            <wp:cNvGraphicFramePr>
+              <a:graphicFrameLocks xmlns:a="http://schemas.openxmlformats.org/drawingml/2006/main" noChangeAspect="1"/>
+            </wp:cNvGraphicFramePr>
+            <a:graphic xmlns:a="http://schemas.openxmlformats.org/drawingml/2006/main">
+              <a:graphicData uri="http://schemas.openxmlformats.org/drawingml/2006/picture">
+                <pic:pic xmlns:pic="http://schemas.openxmlformats.org/drawingml/2006/picture">
+                  <pic:nvPicPr>
+                    <pic:cNvPr id="0" name="Picture 2"/>
+                    <pic:cNvPicPr>
+                      <a:picLocks noChangeAspect="1" noChangeArrowheads="1"/>
+                    </pic:cNvPicPr>
+                  </pic:nvPicPr>
+                  <pic:blipFill>
+                    <a:blip r:embed="rId11">
+                      <a:extLst>
+                        <a:ext uri="{28A0092B-C50C-407E-A947-70E740481C1C}">
+                          <a14:useLocalDpi xmlns:a14="http://schemas.microsoft.com/office/drawing/2010/main" val="0"/>
+                        </a:ext>
+                      </a:extLst>
+                    </a:blip>
+                    <a:srcRect/>
+                    <a:stretch>
+                      <a:fillRect/>
+                    </a:stretch>
+                  </pic:blipFill>
+                  <pic:spPr bwMode="auto">
+                    <a:xfrm>
+                      <a:off x="0" y="0"/>
+                      <a:ext cx="1190625" cy="1038225"/>
+                    </a:xfrm>
+                    <a:prstGeom prst="rect">
+                      <a:avLst/>
+                    </a:prstGeom>
+                    <a:noFill/>
+                  </pic:spPr>
+                </pic:pic>
+              </a:graphicData>
+            </a:graphic>
+            <wp14:sizeRelH relativeFrom="page">
+              <wp14:pctWidth>0</wp14:pctWidth>
+            </wp14:sizeRelH>
+            <wp14:sizeRelV relativeFrom="page">
+              <wp14:pctHeight>0</wp14:pctHeight>
+            </wp14:sizeRelV>
+          </wp:anchor>
+        </w:drawing>
+      </w:r>
+    </w:p>
+    <w:p>
+      <w:pPr>
+        <w:rPr>
+          <w:rFonts w:ascii="Arial" w:hAnsi="Arial" w:cs="Arial"/>
+          <w:sz w:val="24"/>
+          <w:szCs w:val="24"/>
+        </w:rPr>
+      </w:pPr>
+      <w:r>
+        <w:rPr>
+          <w:rFonts w:ascii="Arial" w:hAnsi="Arial" w:cs="Arial"/>
+          <w:b/>
+          <w:noProof/>
+          <w:sz w:val="24"/>
+          <w:szCs w:val="24"/>
+          <w:lang w:eastAsia="es-AR"/>
+        </w:rPr>
+        <w:drawing>
+          <wp:anchor distT="0" distB="0" distL="114300" distR="114300" simplePos="0" relativeHeight="251688960" behindDoc="0" locked="0" layoutInCell="1" allowOverlap="1" wp14:anchorId="37D8A75C" wp14:editId="0D99505D">
+            <wp:simplePos x="0" y="0"/>
+            <wp:positionH relativeFrom="column">
+              <wp:posOffset>609600</wp:posOffset>
+            </wp:positionH>
+            <wp:positionV relativeFrom="paragraph">
+              <wp:posOffset>277495</wp:posOffset>
+            </wp:positionV>
+            <wp:extent cx="1514475" cy="1038225"/>
+            <wp:effectExtent l="0" t="0" r="9525" b="9525"/>
+            <wp:wrapSquare wrapText="bothSides"/>
+            <wp:docPr id="28" name="Imagen 28"/>
+            <wp:cNvGraphicFramePr>
+              <a:graphicFrameLocks xmlns:a="http://schemas.openxmlformats.org/drawingml/2006/main" noChangeAspect="1"/>
+            </wp:cNvGraphicFramePr>
+            <a:graphic xmlns:a="http://schemas.openxmlformats.org/drawingml/2006/main">
+              <a:graphicData uri="http://schemas.openxmlformats.org/drawingml/2006/picture">
+                <pic:pic xmlns:pic="http://schemas.openxmlformats.org/drawingml/2006/picture">
+                  <pic:nvPicPr>
+                    <pic:cNvPr id="0" name="Picture 2"/>
+                    <pic:cNvPicPr>
+                      <a:picLocks noChangeAspect="1" noChangeArrowheads="1"/>
+                    </pic:cNvPicPr>
+                  </pic:nvPicPr>
+                  <pic:blipFill>
+                    <a:blip r:embed="rId11">
+                      <a:extLst>
+                        <a:ext uri="{28A0092B-C50C-407E-A947-70E740481C1C}">
+                          <a14:useLocalDpi xmlns:a14="http://schemas.microsoft.com/office/drawing/2010/main" val="0"/>
+                        </a:ext>
+                      </a:extLst>
+                    </a:blip>
+                    <a:srcRect/>
+                    <a:stretch>
+                      <a:fillRect/>
+                    </a:stretch>
+                  </pic:blipFill>
+                  <pic:spPr bwMode="auto">
+                    <a:xfrm>
+                      <a:off x="0" y="0"/>
+                      <a:ext cx="1514475" cy="1038225"/>
+                    </a:xfrm>
+                    <a:prstGeom prst="rect">
+                      <a:avLst/>
+                    </a:prstGeom>
+                    <a:noFill/>
+                  </pic:spPr>
+                </pic:pic>
+              </a:graphicData>
+            </a:graphic>
+            <wp14:sizeRelH relativeFrom="page">
+              <wp14:pctWidth>0</wp14:pctWidth>
+            </wp14:sizeRelH>
+            <wp14:sizeRelV relativeFrom="page">
+              <wp14:pctHeight>0</wp14:pctHeight>
+            </wp14:sizeRelV>
+          </wp:anchor>
+        </w:drawing>
+      </w:r>
+    </w:p>
+    <w:p>
+      <w:pPr>
+        <w:rPr>
+          <w:rFonts w:ascii="Arial" w:hAnsi="Arial" w:cs="Arial"/>
+          <w:sz w:val="24"/>
+          <w:szCs w:val="24"/>
+        </w:rPr>
+      </w:pPr>
+    </w:p>
+    <w:p>
+      <w:pPr>
+        <w:rPr>
+          <w:rFonts w:ascii="Arial" w:hAnsi="Arial" w:cs="Arial"/>
+          <w:sz w:val="24"/>
+          <w:szCs w:val="24"/>
+        </w:rPr>
+      </w:pPr>
+    </w:p>
+    <w:p>
+      <w:pPr>
+        <w:rPr>
+          <w:rFonts w:ascii="Arial" w:hAnsi="Arial" w:cs="Arial"/>
+          <w:sz w:val="24"/>
+          <w:szCs w:val="24"/>
+        </w:rPr>
+      </w:pPr>
+    </w:p>
+    <w:p>
+      <w:pPr>
+        <w:rPr>
+          <w:rFonts w:ascii="Arial" w:hAnsi="Arial" w:cs="Arial"/>
+          <w:sz w:val="24"/>
+          <w:szCs w:val="24"/>
+        </w:rPr>
+      </w:pPr>
+    </w:p>
+    <w:p>
+      <w:pPr>
+        <w:rPr>
+          <w:rFonts w:ascii="Arial" w:hAnsi="Arial" w:cs="Arial"/>
+          <w:sz w:val="24"/>
+          <w:szCs w:val="24"/>
+        </w:rPr>
+      </w:pPr>
+    </w:p>
+    <w:p>
+      <w:pPr>
+        <w:tabs>
+          <w:tab w:val="left" w:pos="1635"/>
+        </w:tabs>
+        <w:rPr>
+          <w:rFonts w:ascii="Arial" w:hAnsi="Arial" w:cs="Arial"/>
+          <w:sz w:val="24"/>
+          <w:szCs w:val="24"/>
+        </w:rPr>
+      </w:pPr>
+      <w:r>
+        <w:rPr>
+          <w:rFonts w:ascii="Arial" w:hAnsi="Arial" w:cs="Arial"/>
+          <w:b/>
+          <w:noProof/>
+          <w:sz w:val="24"/>
+          <w:szCs w:val="24"/>
+          <w:lang w:eastAsia="es-AR"/>
+        </w:rPr>
+        <w:drawing>
+          <wp:anchor distT="0" distB="0" distL="114300" distR="114300" simplePos="0" relativeHeight="251693056" behindDoc="0" locked="0" layoutInCell="1" allowOverlap="1" wp14:anchorId="1330C63A" wp14:editId="51316C19">
+            <wp:simplePos x="0" y="0"/>
+            <wp:positionH relativeFrom="column">
+              <wp:posOffset>2619375</wp:posOffset>
+            </wp:positionH>
+            <wp:positionV relativeFrom="paragraph">
+              <wp:posOffset>668655</wp:posOffset>
+            </wp:positionV>
+            <wp:extent cx="1190625" cy="1038225"/>
+            <wp:effectExtent l="0" t="0" r="9525" b="9525"/>
+            <wp:wrapSquare wrapText="bothSides"/>
+            <wp:docPr id="33" name="Imagen 33"/>
+            <wp:cNvGraphicFramePr>
+              <a:graphicFrameLocks xmlns:a="http://schemas.openxmlformats.org/drawingml/2006/main" noChangeAspect="1"/>
+            </wp:cNvGraphicFramePr>
+            <a:graphic xmlns:a="http://schemas.openxmlformats.org/drawingml/2006/main">
+              <a:graphicData uri="http://schemas.openxmlformats.org/drawingml/2006/picture">
+                <pic:pic xmlns:pic="http://schemas.openxmlformats.org/drawingml/2006/picture">
+                  <pic:nvPicPr>
+                    <pic:cNvPr id="0" name="Picture 2"/>
+                    <pic:cNvPicPr>
+                      <a:picLocks noChangeAspect="1" noChangeArrowheads="1"/>
+                    </pic:cNvPicPr>
+                  </pic:nvPicPr>
+                  <pic:blipFill>
+                    <a:blip r:embed="rId11">
+                      <a:extLst>
+                        <a:ext uri="{28A0092B-C50C-407E-A947-70E740481C1C}">
+                          <a14:useLocalDpi xmlns:a14="http://schemas.microsoft.com/office/drawing/2010/main" val="0"/>
+                        </a:ext>
+                      </a:extLst>
+                    </a:blip>
+                    <a:srcRect/>
+                    <a:stretch>
+                      <a:fillRect/>
+                    </a:stretch>
+                  </pic:blipFill>
+                  <pic:spPr bwMode="auto">
+                    <a:xfrm>
+                      <a:off x="0" y="0"/>
+                      <a:ext cx="1190625" cy="1038225"/>
+                    </a:xfrm>
+                    <a:prstGeom prst="rect">
+                      <a:avLst/>
+                    </a:prstGeom>
+                    <a:noFill/>
+                  </pic:spPr>
+                </pic:pic>
+              </a:graphicData>
+            </a:graphic>
+            <wp14:sizeRelH relativeFrom="page">
+              <wp14:pctWidth>0</wp14:pctWidth>
+            </wp14:sizeRelH>
+            <wp14:sizeRelV relativeFrom="page">
+              <wp14:pctHeight>0</wp14:pctHeight>
+            </wp14:sizeRelV>
+          </wp:anchor>
+        </w:drawing>
+      </w:r>
+      <w:r>
+        <w:rPr>
+          <w:rFonts w:ascii="Arial" w:hAnsi="Arial" w:cs="Arial"/>
+          <w:sz w:val="24"/>
+          <w:szCs w:val="24"/>
+        </w:rPr>
+        <w:t xml:space="preserve">Buenísima oportunidad de compra y de venta respectivamente. Cuando ambas dos líneas verde claro cruzan la línea 0 del navegador para compra, y cuando ambas líneas rojo claro cruzan la línea 0 del navegador para venta. </w:t>
+      </w:r>
+    </w:p>
+    <w:p>
+      <w:pPr>
+        <w:tabs>
+          <w:tab w:val="left" w:pos="1635"/>
+        </w:tabs>
+        <w:rPr>
+          <w:rFonts w:ascii="Arial" w:hAnsi="Arial" w:cs="Arial"/>
+          <w:sz w:val="24"/>
+          <w:szCs w:val="24"/>
+        </w:rPr>
+      </w:pPr>
+      <w:r>
+        <w:rPr>
+          <w:rFonts w:ascii="Arial" w:hAnsi="Arial" w:cs="Arial"/>
+          <w:sz w:val="24"/>
+          <w:szCs w:val="24"/>
+        </w:rPr>
+        <w:t xml:space="preserve">Véase que no necesariamente siempre coinciden con todas las alertas del </w:t>
+      </w:r>
+      <w:proofErr w:type="spellStart"/>
+      <w:r>
+        <w:rPr>
+          <w:rFonts w:ascii="Arial" w:hAnsi="Arial" w:cs="Arial"/>
+          <w:sz w:val="24"/>
+          <w:szCs w:val="24"/>
+        </w:rPr>
+        <w:t>drone</w:t>
+      </w:r>
+      <w:proofErr w:type="spellEnd"/>
+      <w:r>
+        <w:rPr>
+          <w:rFonts w:ascii="Arial" w:hAnsi="Arial" w:cs="Arial"/>
+          <w:sz w:val="24"/>
+          <w:szCs w:val="24"/>
+        </w:rPr>
+        <w:t xml:space="preserve">, sería como un filtro a las señales “falsas” dadas por el </w:t>
+      </w:r>
+      <w:proofErr w:type="spellStart"/>
+      <w:r>
+        <w:rPr>
+          <w:rFonts w:ascii="Arial" w:hAnsi="Arial" w:cs="Arial"/>
+          <w:sz w:val="24"/>
+          <w:szCs w:val="24"/>
+        </w:rPr>
+        <w:t>drone</w:t>
+      </w:r>
+      <w:proofErr w:type="spellEnd"/>
+      <w:r>
+        <w:rPr>
+          <w:rFonts w:ascii="Arial" w:hAnsi="Arial" w:cs="Arial"/>
+          <w:sz w:val="24"/>
+          <w:szCs w:val="24"/>
+        </w:rPr>
+        <w:t xml:space="preserve">, como el caso de la venta. </w:t>
+      </w:r>
+    </w:p>
+    <w:p>
+      <w:pPr>
+        <w:tabs>
+          <w:tab w:val="left" w:pos="1635"/>
+        </w:tabs>
+        <w:rPr>
+          <w:rFonts w:ascii="Arial" w:hAnsi="Arial" w:cs="Arial"/>
+          <w:sz w:val="24"/>
+          <w:szCs w:val="24"/>
+        </w:rPr>
+      </w:pPr>
+      <w:r>
+        <w:rPr>
+          <w:rFonts w:ascii="Arial" w:hAnsi="Arial" w:cs="Arial"/>
+          <w:sz w:val="24"/>
+          <w:szCs w:val="24"/>
+        </w:rPr>
+        <w:t>Otra manera de ver este mismo caso es, tiene una probabilidad altísima de Ocurrencia. Es más, puedo ver en toda esta semana y sacar una probabilidad.</w:t>
+      </w:r>
+    </w:p>
+    <w:p>
+      <w:pPr>
+        <w:tabs>
+          <w:tab w:val="left" w:pos="1635"/>
+        </w:tabs>
+        <w:rPr>
+          <w:rFonts w:ascii="Arial" w:hAnsi="Arial" w:cs="Arial"/>
+          <w:sz w:val="24"/>
+          <w:szCs w:val="24"/>
+        </w:rPr>
+      </w:pPr>
+      <w:r>
+        <w:rPr>
+          <w:rFonts w:ascii="Arial" w:hAnsi="Arial" w:cs="Arial"/>
+          <w:sz w:val="24"/>
+          <w:szCs w:val="24"/>
+        </w:rPr>
+        <w:lastRenderedPageBreak/>
+        <w:t xml:space="preserve">Si las líneas verde claro van de -40 a cruzar la línea 0, es altamente probable que continúe en una tendencia alcista. </w:t>
+      </w:r>
+    </w:p>
+    <w:p>
+      <w:pPr>
+        <w:tabs>
+          <w:tab w:val="left" w:pos="1635"/>
+        </w:tabs>
+        <w:rPr>
+          <w:rFonts w:ascii="Arial" w:hAnsi="Arial" w:cs="Arial"/>
+          <w:sz w:val="24"/>
+          <w:szCs w:val="24"/>
+        </w:rPr>
+      </w:pPr>
+      <w:r>
+        <w:rPr>
+          <w:noProof/>
+          <w:lang w:eastAsia="es-AR"/>
+        </w:rPr>
+        <w:drawing>
+          <wp:anchor distT="0" distB="0" distL="114300" distR="114300" simplePos="0" relativeHeight="251696128" behindDoc="0" locked="0" layoutInCell="1" allowOverlap="1" wp14:anchorId="3E70E951" wp14:editId="0CB3B0CE">
+            <wp:simplePos x="0" y="0"/>
+            <wp:positionH relativeFrom="column">
+              <wp:posOffset>571500</wp:posOffset>
+            </wp:positionH>
+            <wp:positionV relativeFrom="paragraph">
+              <wp:posOffset>612775</wp:posOffset>
+            </wp:positionV>
+            <wp:extent cx="4314190" cy="4923790"/>
+            <wp:effectExtent l="0" t="0" r="0" b="0"/>
+            <wp:wrapSquare wrapText="bothSides"/>
+            <wp:docPr id="31" name="Imagen 31"/>
+            <wp:cNvGraphicFramePr>
+              <a:graphicFrameLocks xmlns:a="http://schemas.openxmlformats.org/drawingml/2006/main" noChangeAspect="1"/>
+            </wp:cNvGraphicFramePr>
+            <a:graphic xmlns:a="http://schemas.openxmlformats.org/drawingml/2006/main">
+              <a:graphicData uri="http://schemas.openxmlformats.org/drawingml/2006/picture">
+                <pic:pic xmlns:pic="http://schemas.openxmlformats.org/drawingml/2006/picture">
+                  <pic:nvPicPr>
+                    <pic:cNvPr id="0" name=""/>
+                    <pic:cNvPicPr/>
+                  </pic:nvPicPr>
+                  <pic:blipFill>
+                    <a:blip r:embed="rId24">
+                      <a:extLst>
+                        <a:ext uri="{28A0092B-C50C-407E-A947-70E740481C1C}">
+                          <a14:useLocalDpi xmlns:a14="http://schemas.microsoft.com/office/drawing/2010/main" val="0"/>
+                        </a:ext>
+                      </a:extLst>
+                    </a:blip>
+                    <a:stretch>
+                      <a:fillRect/>
+                    </a:stretch>
+                  </pic:blipFill>
+                  <pic:spPr>
+                    <a:xfrm>
+                      <a:off x="0" y="0"/>
+                      <a:ext cx="4314190" cy="4923790"/>
+                    </a:xfrm>
+                    <a:prstGeom prst="rect">
+                      <a:avLst/>
+                    </a:prstGeom>
+                  </pic:spPr>
+                </pic:pic>
+              </a:graphicData>
+            </a:graphic>
+            <wp14:sizeRelH relativeFrom="page">
+              <wp14:pctWidth>0</wp14:pctWidth>
+            </wp14:sizeRelH>
+            <wp14:sizeRelV relativeFrom="page">
+              <wp14:pctHeight>0</wp14:pctHeight>
+            </wp14:sizeRelV>
+          </wp:anchor>
+        </w:drawing>
+      </w:r>
+      <w:r>
+        <w:rPr>
+          <w:rFonts w:ascii="Arial" w:hAnsi="Arial" w:cs="Arial"/>
+          <w:sz w:val="24"/>
+          <w:szCs w:val="24"/>
+        </w:rPr>
+        <w:t xml:space="preserve">Y viceversa. Si las líneas rojo claro van de 40 a cruzar la línea 0, es altamente probable que continúe la tendencia bajista. </w:t>
+      </w:r>
+    </w:p>
+    <w:p>
+      <w:pPr>
+        <w:tabs>
+          <w:tab w:val="left" w:pos="1635"/>
+        </w:tabs>
+        <w:rPr>
+          <w:rFonts w:ascii="Arial" w:hAnsi="Arial" w:cs="Arial"/>
+          <w:sz w:val="24"/>
+          <w:szCs w:val="24"/>
+        </w:rPr>
+      </w:pPr>
+    </w:p>
+    <w:p>
+      <w:pPr>
+        <w:rPr>
+          <w:rFonts w:ascii="Arial" w:hAnsi="Arial" w:cs="Arial"/>
+          <w:sz w:val="24"/>
+          <w:szCs w:val="24"/>
+        </w:rPr>
+      </w:pPr>
+    </w:p>
+    <w:p>
+      <w:pPr>
+        <w:rPr>
+          <w:rFonts w:ascii="Arial" w:hAnsi="Arial" w:cs="Arial"/>
+          <w:sz w:val="24"/>
+          <w:szCs w:val="24"/>
+        </w:rPr>
+      </w:pPr>
+    </w:p>
+    <w:p>
+      <w:pPr>
+        <w:rPr>
+          <w:rFonts w:ascii="Arial" w:hAnsi="Arial" w:cs="Arial"/>
+          <w:sz w:val="24"/>
+          <w:szCs w:val="24"/>
+        </w:rPr>
+      </w:pPr>
+    </w:p>
+    <w:p>
+      <w:pPr>
+        <w:rPr>
+          <w:rFonts w:ascii="Arial" w:hAnsi="Arial" w:cs="Arial"/>
+          <w:sz w:val="24"/>
+          <w:szCs w:val="24"/>
+        </w:rPr>
+      </w:pPr>
+    </w:p>
+    <w:p>
+      <w:pPr>
+        <w:rPr>
+          <w:rFonts w:ascii="Arial" w:hAnsi="Arial" w:cs="Arial"/>
+          <w:sz w:val="24"/>
+          <w:szCs w:val="24"/>
+        </w:rPr>
+      </w:pPr>
+    </w:p>
+    <w:p>
+      <w:pPr>
+        <w:rPr>
+          <w:rFonts w:ascii="Arial" w:hAnsi="Arial" w:cs="Arial"/>
+          <w:sz w:val="24"/>
+          <w:szCs w:val="24"/>
+        </w:rPr>
+      </w:pPr>
+    </w:p>
+    <w:p>
+      <w:pPr>
+        <w:rPr>
+          <w:rFonts w:ascii="Arial" w:hAnsi="Arial" w:cs="Arial"/>
+          <w:sz w:val="24"/>
+          <w:szCs w:val="24"/>
+        </w:rPr>
+      </w:pPr>
+    </w:p>
+    <w:p>
+      <w:pPr>
+        <w:rPr>
+          <w:rFonts w:ascii="Arial" w:hAnsi="Arial" w:cs="Arial"/>
+          <w:sz w:val="24"/>
+          <w:szCs w:val="24"/>
+        </w:rPr>
+      </w:pPr>
+    </w:p>
+    <w:p>
+      <w:pPr>
+        <w:rPr>
+          <w:rFonts w:ascii="Arial" w:hAnsi="Arial" w:cs="Arial"/>
+          <w:sz w:val="24"/>
+          <w:szCs w:val="24"/>
+        </w:rPr>
+      </w:pPr>
+    </w:p>
+    <w:p>
+      <w:pPr>
+        <w:rPr>
+          <w:rFonts w:ascii="Arial" w:hAnsi="Arial" w:cs="Arial"/>
+          <w:sz w:val="24"/>
+          <w:szCs w:val="24"/>
+        </w:rPr>
+      </w:pPr>
+    </w:p>
+    <w:p>
+      <w:pPr>
+        <w:rPr>
+          <w:rFonts w:ascii="Arial" w:hAnsi="Arial" w:cs="Arial"/>
+          <w:sz w:val="24"/>
+          <w:szCs w:val="24"/>
+        </w:rPr>
+      </w:pPr>
+      <w:r>
+        <w:rPr>
+          <w:rFonts w:ascii="Arial" w:hAnsi="Arial" w:cs="Arial"/>
+          <w:b/>
+          <w:noProof/>
+          <w:sz w:val="24"/>
+          <w:szCs w:val="24"/>
+          <w:lang w:eastAsia="es-AR"/>
+        </w:rPr>
+        <w:drawing>
+          <wp:anchor distT="0" distB="0" distL="114300" distR="114300" simplePos="0" relativeHeight="251697152" behindDoc="0" locked="0" layoutInCell="1" allowOverlap="1" wp14:anchorId="11CE3988" wp14:editId="2F81D2F3">
+            <wp:simplePos x="0" y="0"/>
+            <wp:positionH relativeFrom="column">
+              <wp:posOffset>960120</wp:posOffset>
+            </wp:positionH>
+            <wp:positionV relativeFrom="paragraph">
+              <wp:posOffset>83820</wp:posOffset>
+            </wp:positionV>
+            <wp:extent cx="1190625" cy="1038225"/>
+            <wp:effectExtent l="0" t="0" r="9525" b="9525"/>
+            <wp:wrapSquare wrapText="bothSides"/>
+            <wp:docPr id="34" name="Imagen 34"/>
+            <wp:cNvGraphicFramePr>
+              <a:graphicFrameLocks xmlns:a="http://schemas.openxmlformats.org/drawingml/2006/main" noChangeAspect="1"/>
+            </wp:cNvGraphicFramePr>
+            <a:graphic xmlns:a="http://schemas.openxmlformats.org/drawingml/2006/main">
+              <a:graphicData uri="http://schemas.openxmlformats.org/drawingml/2006/picture">
+                <pic:pic xmlns:pic="http://schemas.openxmlformats.org/drawingml/2006/picture">
+                  <pic:nvPicPr>
+                    <pic:cNvPr id="0" name="Picture 2"/>
+                    <pic:cNvPicPr>
+                      <a:picLocks noChangeAspect="1" noChangeArrowheads="1"/>
+                    </pic:cNvPicPr>
+                  </pic:nvPicPr>
+                  <pic:blipFill>
+                    <a:blip r:embed="rId11">
+                      <a:extLst>
+                        <a:ext uri="{28A0092B-C50C-407E-A947-70E740481C1C}">
+                          <a14:useLocalDpi xmlns:a14="http://schemas.microsoft.com/office/drawing/2010/main" val="0"/>
+                        </a:ext>
+                      </a:extLst>
+                    </a:blip>
+                    <a:srcRect/>
+                    <a:stretch>
+                      <a:fillRect/>
+                    </a:stretch>
+                  </pic:blipFill>
+                  <pic:spPr bwMode="auto">
+                    <a:xfrm>
+                      <a:off x="0" y="0"/>
+                      <a:ext cx="1190625" cy="1038225"/>
+                    </a:xfrm>
+                    <a:prstGeom prst="rect">
+                      <a:avLst/>
+                    </a:prstGeom>
+                    <a:noFill/>
+                  </pic:spPr>
+                </pic:pic>
+              </a:graphicData>
+            </a:graphic>
+            <wp14:sizeRelH relativeFrom="page">
+              <wp14:pctWidth>0</wp14:pctWidth>
+            </wp14:sizeRelH>
+            <wp14:sizeRelV relativeFrom="page">
+              <wp14:pctHeight>0</wp14:pctHeight>
+            </wp14:sizeRelV>
+          </wp:anchor>
+        </w:drawing>
+      </w:r>
+    </w:p>
+    <w:p>
+      <w:pPr>
+        <w:rPr>
+          <w:rFonts w:ascii="Arial" w:hAnsi="Arial" w:cs="Arial"/>
+          <w:sz w:val="24"/>
+          <w:szCs w:val="24"/>
+        </w:rPr>
+      </w:pPr>
+    </w:p>
+    <w:p>
+      <w:pPr>
+        <w:rPr>
+          <w:rFonts w:ascii="Arial" w:hAnsi="Arial" w:cs="Arial"/>
+          <w:sz w:val="24"/>
+          <w:szCs w:val="24"/>
+        </w:rPr>
+      </w:pPr>
+    </w:p>
+    <w:p>
+      <w:pPr>
+        <w:rPr>
+          <w:rFonts w:ascii="Arial" w:hAnsi="Arial" w:cs="Arial"/>
+          <w:sz w:val="24"/>
+          <w:szCs w:val="24"/>
+        </w:rPr>
+      </w:pPr>
+    </w:p>
+    <w:p>
+      <w:pPr>
+        <w:rPr>
+          <w:rFonts w:ascii="Arial" w:hAnsi="Arial" w:cs="Arial"/>
+          <w:sz w:val="24"/>
+          <w:szCs w:val="24"/>
+        </w:rPr>
+      </w:pPr>
+    </w:p>
+    <w:p>
+      <w:pPr>
+        <w:rPr>
+          <w:rFonts w:ascii="Arial" w:hAnsi="Arial" w:cs="Arial"/>
+          <w:sz w:val="24"/>
+          <w:szCs w:val="24"/>
+        </w:rPr>
+      </w:pPr>
+    </w:p>
+    <w:p>
+      <w:pPr>
+        <w:rPr>
+          <w:rFonts w:ascii="Arial" w:hAnsi="Arial" w:cs="Arial"/>
+          <w:sz w:val="24"/>
+          <w:szCs w:val="24"/>
+        </w:rPr>
+      </w:pPr>
+      <w:r>
+        <w:rPr>
+          <w:rFonts w:ascii="Arial" w:hAnsi="Arial" w:cs="Arial"/>
+          <w:sz w:val="24"/>
+          <w:szCs w:val="24"/>
+        </w:rPr>
+        <w:t xml:space="preserve">En este caso podemos ver que, para la tendencia bajista, vienen de la posición +40 pero no llega a cruzar la línea cero. No es una señal. </w:t>
+      </w:r>
       <w:bookmarkStart w:id="0" w:name="_GoBack"/>
       <w:bookmarkEnd w:id="0"/>
     </w:p>

</xml_diff>